<commit_message>
Analisis semantico terminado y documentacion actualizada
</commit_message>
<xml_diff>
--- a/class/Documentacion/DocumentacionCompilador.docx
+++ b/class/Documentacion/DocumentacionCompilador.docx
@@ -13,8 +13,10 @@
         <w:rPr>
           <w:b/>
         </w:rPr>
-        <w:t>Scanner</w:t>
-      </w:r>
+        <w:t>Compilador</w:t>
+      </w:r>
+      <w:bookmarkStart w:id="0" w:name="_GoBack"/>
+      <w:bookmarkEnd w:id="0"/>
     </w:p>
     <w:p>
       <w:pPr>
@@ -43,37 +45,13 @@
     <w:p/>
     <w:p>
       <w:r>
-        <w:t xml:space="preserve">Idea general: El Proyecto debe ser capaz de crear grafos de expresiones regulares para que el </w:t>
-      </w:r>
-      <w:proofErr w:type="spellStart"/>
-      <w:r>
-        <w:t>lexer</w:t>
-      </w:r>
-      <w:proofErr w:type="spellEnd"/>
-      <w:r>
-        <w:t xml:space="preserve"> sepa que aceptar y que no, el Proyecto de</w:t>
-      </w:r>
-      <w:r>
-        <w:t xml:space="preserve">be tirar como salida una </w:t>
-      </w:r>
-      <w:proofErr w:type="spellStart"/>
-      <w:r>
-        <w:t>linked</w:t>
-      </w:r>
-      <w:r>
-        <w:t>list</w:t>
-      </w:r>
-      <w:proofErr w:type="spellEnd"/>
-      <w:r>
-        <w:t xml:space="preserve"> con </w:t>
-      </w:r>
-      <w:proofErr w:type="spellStart"/>
-      <w:r>
-        <w:t>tokens</w:t>
-      </w:r>
-      <w:proofErr w:type="spellEnd"/>
-      <w:r>
-        <w:t xml:space="preserve"> válidos</w:t>
+        <w:t>Idea general: El Proyecto debe ser capaz de crear grafos de expresiones regulares para que el lexer sepa que aceptar y que no, el Proyecto de</w:t>
+      </w:r>
+      <w:r>
+        <w:t>be tirar como salida una linked</w:t>
+      </w:r>
+      <w:r>
+        <w:t>list con tokens válidos</w:t>
       </w:r>
       <w:r>
         <w:t xml:space="preserve"> o mostrar un reporte de errores.</w:t>
@@ -144,15 +122,7 @@
         </w:numPr>
       </w:pPr>
       <w:r>
-        <w:t xml:space="preserve">El proyecto debe de ser capaz de </w:t>
-      </w:r>
-      <w:proofErr w:type="spellStart"/>
-      <w:r>
-        <w:t>tokenizar</w:t>
-      </w:r>
-      <w:proofErr w:type="spellEnd"/>
-      <w:r>
-        <w:t xml:space="preserve"> incluso si se encuentran errores y dar un reporte detallado de ambos</w:t>
+        <w:t>El proyecto debe de ser capaz de tokenizar incluso si se encuentran errores y dar un reporte detallado de ambos</w:t>
       </w:r>
     </w:p>
     <w:p>
@@ -180,6 +150,18 @@
       </w:r>
     </w:p>
     <w:p>
+      <w:pPr>
+        <w:pStyle w:val="ListParagraph"/>
+        <w:numPr>
+          <w:ilvl w:val="0"/>
+          <w:numId w:val="1"/>
+        </w:numPr>
+      </w:pPr>
+      <w:r>
+        <w:t>El proyecto debe realizar el análisis semántico correctamente y mostrar los errores debido.</w:t>
+      </w:r>
+    </w:p>
+    <w:p>
       <w:r>
         <w:t>Requisitos funcionales</w:t>
       </w:r>
@@ -220,15 +202,7 @@
         </w:numPr>
       </w:pPr>
       <w:r>
-        <w:t xml:space="preserve">Se puede escribir líneas de programación en un </w:t>
-      </w:r>
-      <w:proofErr w:type="spellStart"/>
-      <w:r>
-        <w:t>txt</w:t>
-      </w:r>
-      <w:proofErr w:type="spellEnd"/>
-      <w:r>
-        <w:t xml:space="preserve"> y el programa genera errores o éxitos.</w:t>
+        <w:t>Se puede escribir líneas de programación en un txt y el programa genera errores o éxitos.</w:t>
       </w:r>
     </w:p>
     <w:p>
@@ -281,11 +255,9 @@
       <w:r>
         <w:t xml:space="preserve">procesar la </w:t>
       </w:r>
-      <w:proofErr w:type="spellStart"/>
-      <w:r>
-        <w:t>gramatica</w:t>
-      </w:r>
-      <w:proofErr w:type="spellEnd"/>
+      <w:r>
+        <w:t>gramática</w:t>
+      </w:r>
       <w:r>
         <w:t xml:space="preserve"> y crear su respectivo grafo de estados con la misma</w:t>
       </w:r>
@@ -326,7 +298,6 @@
     </w:p>
     <w:p>
       <w:r>
-        <w:lastRenderedPageBreak/>
         <w:t>Información</w:t>
       </w:r>
       <w:r>
@@ -377,55 +348,7 @@
         </w:numPr>
       </w:pPr>
       <w:r>
-        <w:t xml:space="preserve">Procedimiento de desarrollo: Para este proyecto utilizamos visual </w:t>
-      </w:r>
-      <w:proofErr w:type="spellStart"/>
-      <w:r>
-        <w:t>studio</w:t>
-      </w:r>
-      <w:proofErr w:type="spellEnd"/>
-      <w:r>
-        <w:t xml:space="preserve"> </w:t>
-      </w:r>
-      <w:proofErr w:type="spellStart"/>
-      <w:r>
-        <w:t>code</w:t>
-      </w:r>
-      <w:proofErr w:type="spellEnd"/>
-      <w:r>
-        <w:t xml:space="preserve"> para poder programar nuestro </w:t>
-      </w:r>
-      <w:proofErr w:type="spellStart"/>
-      <w:r>
-        <w:t>lexer</w:t>
-      </w:r>
-      <w:proofErr w:type="spellEnd"/>
-      <w:r>
-        <w:t xml:space="preserve"> a su vez utilizamos herramientas como las librerías dentro de visual </w:t>
-      </w:r>
-      <w:proofErr w:type="spellStart"/>
-      <w:r>
-        <w:t>studio</w:t>
-      </w:r>
-      <w:proofErr w:type="spellEnd"/>
-      <w:r>
-        <w:t xml:space="preserve"> </w:t>
-      </w:r>
-      <w:proofErr w:type="spellStart"/>
-      <w:r>
-        <w:t>code</w:t>
-      </w:r>
-      <w:proofErr w:type="spellEnd"/>
-      <w:r>
-        <w:t xml:space="preserve"> y utilizamos </w:t>
-      </w:r>
-      <w:proofErr w:type="spellStart"/>
-      <w:r>
-        <w:t>stackoverflow</w:t>
-      </w:r>
-      <w:proofErr w:type="spellEnd"/>
-      <w:r>
-        <w:t xml:space="preserve"> como referencia a dudas que surgían en el camino.</w:t>
+        <w:t>Procedimiento de desarrollo: Para este proyecto utilizamos visual studio code para poder programar nuestro lexer a su vez utilizamos herramientas como las librerías dentro de visual studio code y utilizamos stackoverflow como referencia a dudas que surgían en el camino.</w:t>
       </w:r>
     </w:p>
     <w:p>
@@ -445,47 +368,7 @@
         <w:t>Planificación</w:t>
       </w:r>
       <w:r>
-        <w:t xml:space="preserve">: La forma como planificamos este proyecto fue que íbamos a ir trabajando por iteraciones entonces nos guiamos por la guía de </w:t>
-      </w:r>
-      <w:proofErr w:type="spellStart"/>
-      <w:r>
-        <w:t>miu</w:t>
-      </w:r>
-      <w:proofErr w:type="spellEnd"/>
-      <w:r>
-        <w:t xml:space="preserve"> y la primera semana fue dedicada a investigación y desarrollo de los </w:t>
-      </w:r>
-      <w:proofErr w:type="spellStart"/>
-      <w:r>
-        <w:t>nfa</w:t>
-      </w:r>
-      <w:proofErr w:type="spellEnd"/>
-      <w:r>
-        <w:t xml:space="preserve">, la segunda semana fue dedica al desarrollo de los </w:t>
-      </w:r>
-      <w:proofErr w:type="spellStart"/>
-      <w:r>
-        <w:t>nfa</w:t>
-      </w:r>
-      <w:proofErr w:type="spellEnd"/>
-      <w:r>
-        <w:t xml:space="preserve"> a </w:t>
-      </w:r>
-      <w:proofErr w:type="spellStart"/>
-      <w:r>
-        <w:t>dfa</w:t>
-      </w:r>
-      <w:proofErr w:type="spellEnd"/>
-      <w:r>
-        <w:t xml:space="preserve"> y exportación y la última semana fue dedicada al </w:t>
-      </w:r>
-      <w:proofErr w:type="spellStart"/>
-      <w:r>
-        <w:t>lexer</w:t>
-      </w:r>
-      <w:proofErr w:type="spellEnd"/>
-      <w:r>
-        <w:t xml:space="preserve"> como tal</w:t>
+        <w:t>: La forma como planificamos este proyecto fue que íbamos a ir trabajando por iteraciones entonces nos guiamos por la guía de miu y la primera semana fue dedicada a investigación y desarrollo de los nfa, la segunda semana fue dedica al desarrollo de los nfa a dfa y exportación y la última semana fue dedicada al lexer como tal</w:t>
       </w:r>
       <w:r>
         <w:t xml:space="preserve"> y documentación</w:t>
@@ -531,63 +414,7 @@
         </w:r>
       </w:hyperlink>
       <w:r>
-        <w:t>, una vez ahí le das en el botón verde de “</w:t>
-      </w:r>
-      <w:proofErr w:type="spellStart"/>
-      <w:r>
-        <w:t>code</w:t>
-      </w:r>
-      <w:proofErr w:type="spellEnd"/>
-      <w:r>
-        <w:t xml:space="preserve">” y lo descargas como </w:t>
-      </w:r>
-      <w:proofErr w:type="spellStart"/>
-      <w:r>
-        <w:t>zip</w:t>
-      </w:r>
-      <w:proofErr w:type="spellEnd"/>
-      <w:r>
-        <w:t>, para instalarlo se hace desde la terminal, se compila el principal “Compiler.cpp” con: g++ Compiler.cpp -o, esto creara un ejecutable, una vez hecho esto con los comandos –target, -</w:t>
-      </w:r>
-      <w:proofErr w:type="spellStart"/>
-      <w:r>
-        <w:t>debug</w:t>
-      </w:r>
-      <w:proofErr w:type="spellEnd"/>
-      <w:r>
-        <w:t xml:space="preserve"> puedes compilar lo demás, si en dado caso tuvieras duda con los comandos solo pon: “./a.exe” y esto te mostrara la descripción de los comandos, recuerda siempre estar ubicando en la carpeta “</w:t>
-      </w:r>
-      <w:proofErr w:type="spellStart"/>
-      <w:r>
-        <w:t>Compiler</w:t>
-      </w:r>
-      <w:proofErr w:type="spellEnd"/>
-      <w:r>
-        <w:t>” del proyecto para que te funcione, en la misma encontraras los .</w:t>
-      </w:r>
-      <w:proofErr w:type="spellStart"/>
-      <w:r>
-        <w:t>txt</w:t>
-      </w:r>
-      <w:proofErr w:type="spellEnd"/>
-      <w:r>
-        <w:t xml:space="preserve">, el de </w:t>
-      </w:r>
-      <w:proofErr w:type="spellStart"/>
-      <w:r>
-        <w:t>regex</w:t>
-      </w:r>
-      <w:proofErr w:type="spellEnd"/>
-      <w:r>
-        <w:t xml:space="preserve"> sirve para definir las expresiones regulares, en la primera línea defines el nombre de esa expresión y en la segunda línea la expresión regular como tal, se vuelve a repetir con la 3ra, 4ta etc. No olvides poner “END” para que el programa sepa hasta donde leer, luego el otro .</w:t>
-      </w:r>
-      <w:proofErr w:type="spellStart"/>
-      <w:r>
-        <w:t>txt</w:t>
-      </w:r>
-      <w:proofErr w:type="spellEnd"/>
-      <w:r>
-        <w:t xml:space="preserve"> editable es el de “código” ahí puedes escribir tu código para probar.</w:t>
+        <w:t>, una vez ahí le das en el botón verde de “code” y lo descargas como zip, para instalarlo se hace desde la terminal, se compila el principal “Compiler.cpp” con: g++ Compiler.cpp -o, esto creara un ejecutable, una vez hecho esto con los comandos –target, -debug puedes compilar lo demás, si en dado caso tuvieras duda con los comandos solo pon: “./a.exe” y esto te mostrara la descripción de los comandos, recuerda siempre estar ubicando en la carpeta “Compiler” del proyecto para que te funcione, en la misma encontraras los .txt, el de regex sirve para definir las expresiones regulares, en la primera línea defines el nombre de esa expresión y en la segunda línea la expresión regular como tal, se vuelve a repetir con la 3ra, 4ta etc. No olvides poner “END” para que el programa sepa hasta donde leer, luego el otro .txt editable es el de “código” ahí puedes escribir tu código para probar.</w:t>
       </w:r>
     </w:p>
     <w:p/>
@@ -600,55 +427,7 @@
         </w:numPr>
       </w:pPr>
       <w:r>
-        <w:t xml:space="preserve">A su vez también dentro de la carpeta de </w:t>
-      </w:r>
-      <w:proofErr w:type="spellStart"/>
-      <w:r>
-        <w:t>parser</w:t>
-      </w:r>
-      <w:proofErr w:type="spellEnd"/>
-      <w:r>
-        <w:t xml:space="preserve"> en su carpeta de data </w:t>
-      </w:r>
-      <w:proofErr w:type="spellStart"/>
-      <w:r>
-        <w:t>podras</w:t>
-      </w:r>
-      <w:proofErr w:type="spellEnd"/>
-      <w:r>
-        <w:t xml:space="preserve"> encontrar el </w:t>
-      </w:r>
-      <w:proofErr w:type="spellStart"/>
-      <w:r>
-        <w:t>txt</w:t>
-      </w:r>
-      <w:proofErr w:type="spellEnd"/>
-      <w:r>
-        <w:t xml:space="preserve"> de Estructura donde ahí podrás definir la gramática de tu lenguaje de programación, todo de la mano con los </w:t>
-      </w:r>
-      <w:proofErr w:type="spellStart"/>
-      <w:r>
-        <w:t>tokens</w:t>
-      </w:r>
-      <w:proofErr w:type="spellEnd"/>
-      <w:r>
-        <w:t xml:space="preserve"> que ya creaste, a su vez hay una carpeta llamada </w:t>
-      </w:r>
-      <w:proofErr w:type="spellStart"/>
-      <w:r>
-        <w:t>src</w:t>
-      </w:r>
-      <w:proofErr w:type="spellEnd"/>
-      <w:r>
-        <w:t xml:space="preserve"> donde encontrarás un </w:t>
-      </w:r>
-      <w:proofErr w:type="spellStart"/>
-      <w:r>
-        <w:t>html</w:t>
-      </w:r>
-      <w:proofErr w:type="spellEnd"/>
-      <w:r>
-        <w:t xml:space="preserve"> que te mostrará el árbol de una forma más ordenada y dinámica</w:t>
+        <w:t>A su vez también dentro de la carpeta de parser en su carpeta de data podras encontrar el txt de Estructura donde ahí podrás definir la gramática de tu lenguaje de programación, todo de la mano con los tokens que ya creaste, a su vez hay una carpeta llamada src donde encontrarás un html que te mostrará el árbol de una forma más ordenada y dinámica</w:t>
       </w:r>
     </w:p>
     <w:p>
@@ -670,97 +449,51 @@
         </w:numPr>
       </w:pPr>
       <w:r>
-        <w:t xml:space="preserve">Especificaciones de prueba y ejecución: Para correr el programa basta con tener instalado algún compilador de C/C++ o usar directamente visual </w:t>
-      </w:r>
-      <w:proofErr w:type="spellStart"/>
-      <w:r>
-        <w:t>studio</w:t>
-      </w:r>
-      <w:proofErr w:type="spellEnd"/>
+        <w:t xml:space="preserve">Especificaciones de prueba y ejecución: Para correr el programa basta con tener instalado algún compilador de C/C++ o usar directamente visual studio code con la librería C/C++ </w:t>
+      </w:r>
+      <w:r>
+        <w:lastRenderedPageBreak/>
+        <w:t>(recomendado), no olvides que puedes correr directamente desde visual studio code o desde la terminal, solo debes tener instalado g++.</w:t>
+      </w:r>
+    </w:p>
+    <w:p/>
+    <w:p>
+      <w:pPr>
+        <w:rPr>
+          <w:b/>
+        </w:rPr>
+      </w:pPr>
+      <w:r>
+        <w:rPr>
+          <w:b/>
+        </w:rPr>
+        <w:t>Arquitectura del sistema</w:t>
+      </w:r>
+    </w:p>
+    <w:p/>
+    <w:p>
+      <w:pPr>
+        <w:pStyle w:val="ListParagraph"/>
+        <w:numPr>
+          <w:ilvl w:val="0"/>
+          <w:numId w:val="1"/>
+        </w:numPr>
+      </w:pPr>
+      <w:r>
+        <w:t>Descripción</w:t>
+      </w:r>
       <w:r>
         <w:t xml:space="preserve"> </w:t>
       </w:r>
-      <w:proofErr w:type="spellStart"/>
-      <w:r>
-        <w:t>code</w:t>
-      </w:r>
-      <w:proofErr w:type="spellEnd"/>
-      <w:r>
-        <w:t xml:space="preserve"> con la librería C/C++ (recomendado), no olvides que puedes correr directamente desde visual </w:t>
-      </w:r>
-      <w:proofErr w:type="spellStart"/>
-      <w:r>
-        <w:t>studio</w:t>
-      </w:r>
-      <w:proofErr w:type="spellEnd"/>
-      <w:r>
-        <w:t xml:space="preserve"> </w:t>
-      </w:r>
-      <w:proofErr w:type="spellStart"/>
-      <w:r>
-        <w:t>code</w:t>
-      </w:r>
-      <w:proofErr w:type="spellEnd"/>
-      <w:r>
-        <w:t xml:space="preserve"> o desde la terminal, solo debes tener instalado g++.</w:t>
-      </w:r>
-    </w:p>
-    <w:p/>
-    <w:p>
-      <w:pPr>
-        <w:rPr>
-          <w:b/>
-        </w:rPr>
-      </w:pPr>
-      <w:r>
-        <w:rPr>
-          <w:b/>
-        </w:rPr>
-        <w:t>Arquitectura del sistema</w:t>
-      </w:r>
-    </w:p>
-    <w:p/>
-    <w:p>
-      <w:pPr>
-        <w:pStyle w:val="ListParagraph"/>
-        <w:numPr>
-          <w:ilvl w:val="0"/>
-          <w:numId w:val="1"/>
-        </w:numPr>
-      </w:pPr>
-      <w:r>
-        <w:t>Descripción</w:t>
-      </w:r>
-      <w:r>
-        <w:t xml:space="preserve"> </w:t>
-      </w:r>
       <w:r>
         <w:t>jerárquica</w:t>
       </w:r>
       <w:r>
-        <w:t>: El programa esta ordenado por una clase padre llamada “</w:t>
-      </w:r>
-      <w:proofErr w:type="spellStart"/>
-      <w:r>
-        <w:t>Compiler</w:t>
-      </w:r>
-      <w:proofErr w:type="spellEnd"/>
-      <w:r>
-        <w:t xml:space="preserve">” que controla las demás, en este caso debajo de esta están Scanner y </w:t>
-      </w:r>
-      <w:proofErr w:type="spellStart"/>
-      <w:r>
-        <w:t>Lexer</w:t>
-      </w:r>
-      <w:proofErr w:type="spellEnd"/>
-      <w:r>
-        <w:t xml:space="preserve"> y </w:t>
-      </w:r>
-      <w:proofErr w:type="spellStart"/>
-      <w:r>
-        <w:t>Parser</w:t>
-      </w:r>
-      <w:proofErr w:type="spellEnd"/>
+        <w:t>: El programa esta ordenado por una clase padre llamada “Compiler” que controla las demás, en este caso debajo de esta están Scanner y Lexer</w:t>
+      </w:r>
+      <w:r>
+        <w:t xml:space="preserve"> y Parser</w:t>
+      </w:r>
       <w:r>
         <w:t>.</w:t>
       </w:r>
@@ -1223,7 +956,7 @@
           </mc:Choice>
           <mc:Fallback>
             <w:pict>
-              <v:oval w14:anchorId="071691E5" id="Oval 18" o:spid="_x0000_s1026" style="position:absolute;margin-left:50.4pt;margin-top:173.35pt;width:78pt;height:60.6pt;z-index:251687936;visibility:visible;mso-wrap-style:square;mso-wrap-distance-left:9pt;mso-wrap-distance-top:0;mso-wrap-distance-right:9pt;mso-wrap-distance-bottom:0;mso-position-horizontal:absolute;mso-position-horizontal-relative:text;mso-position-vertical:absolute;mso-position-vertical-relative:text;v-text-anchor:middle" o:gfxdata="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" fillcolor="#5b9bd5 [3204]" strokecolor="#1f4d78 [1604]" strokeweight="1pt">
+              <v:oval w14:anchorId="1C4CC7CC" id="Oval 18" o:spid="_x0000_s1026" style="position:absolute;margin-left:50.4pt;margin-top:173.35pt;width:78pt;height:60.6pt;z-index:251687936;visibility:visible;mso-wrap-style:square;mso-wrap-distance-left:9pt;mso-wrap-distance-top:0;mso-wrap-distance-right:9pt;mso-wrap-distance-bottom:0;mso-position-horizontal:absolute;mso-position-horizontal-relative:text;mso-position-vertical:absolute;mso-position-vertical-relative:text;v-text-anchor:middle" o:gfxdata="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" fillcolor="#5b9bd5 [3204]" strokecolor="#1f4d78 [1604]" strokeweight="1pt">
                 <v:stroke joinstyle="miter"/>
               </v:oval>
             </w:pict>
@@ -1284,18 +1017,8 @@
                               <w:rPr>
                                 <w:lang w:val="en-US"/>
                               </w:rPr>
-                              <w:t xml:space="preserve">Input </w:t>
+                              <w:t>Input regex.txtzx</w:t>
                             </w:r>
-                            <w:proofErr w:type="spellStart"/>
-                            <w:proofErr w:type="gramStart"/>
-                            <w:r>
-                              <w:rPr>
-                                <w:lang w:val="en-US"/>
-                              </w:rPr>
-                              <w:t>regex.txtzx</w:t>
-                            </w:r>
-                            <w:proofErr w:type="spellEnd"/>
-                            <w:proofErr w:type="gramEnd"/>
                           </w:p>
                         </w:txbxContent>
                       </wps:txbx>
@@ -1477,21 +1200,7 @@
                               <w:rPr>
                                 <w:lang w:val="en-US"/>
                               </w:rPr>
-                              <w:t>Tokens (</w:t>
-                            </w:r>
-                            <w:proofErr w:type="spellStart"/>
-                            <w:r>
-                              <w:rPr>
-                                <w:lang w:val="en-US"/>
-                              </w:rPr>
-                              <w:t>Linkedlist</w:t>
-                            </w:r>
-                            <w:proofErr w:type="spellEnd"/>
-                            <w:r>
-                              <w:rPr>
-                                <w:lang w:val="en-US"/>
-                              </w:rPr>
-                              <w:t>)</w:t>
+                              <w:t>Tokens (Linkedlist)</w:t>
                             </w:r>
                           </w:p>
                         </w:txbxContent>
@@ -1999,14 +1708,12 @@
                                 <w:lang w:val="en-US"/>
                               </w:rPr>
                             </w:pPr>
-                            <w:proofErr w:type="spellStart"/>
                             <w:r>
                               <w:rPr>
                                 <w:lang w:val="en-US"/>
                               </w:rPr>
                               <w:t>Lexer</w:t>
                             </w:r>
-                            <w:proofErr w:type="spellEnd"/>
                           </w:p>
                         </w:txbxContent>
                       </wps:txbx>
@@ -2757,7 +2464,7 @@
         <mc:AlternateContent>
           <mc:Choice Requires="wps">
             <w:drawing>
-              <wp:anchor distT="0" distB="0" distL="114300" distR="114300" simplePos="0" relativeHeight="251700224" behindDoc="0" locked="0" layoutInCell="1" allowOverlap="1" wp14:anchorId="3962504F" wp14:editId="0BAFA6EB">
+              <wp:anchor distT="0" distB="0" distL="114300" distR="114300" simplePos="0" relativeHeight="251700224" behindDoc="0" locked="0" layoutInCell="1" allowOverlap="1" wp14:anchorId="070E2E0A" wp14:editId="4608F925">
                 <wp:simplePos x="0" y="0"/>
                 <wp:positionH relativeFrom="column">
                   <wp:posOffset>4671060</wp:posOffset>
@@ -2813,7 +2520,7 @@
           </mc:Choice>
           <mc:Fallback>
             <w:pict>
-              <v:oval w14:anchorId="419FD69B" id="Oval 26" o:spid="_x0000_s1026" style="position:absolute;margin-left:367.8pt;margin-top:7.45pt;width:78pt;height:60.6pt;z-index:251700224;visibility:visible;mso-wrap-style:square;mso-wrap-distance-left:9pt;mso-wrap-distance-top:0;mso-wrap-distance-right:9pt;mso-wrap-distance-bottom:0;mso-position-horizontal:absolute;mso-position-horizontal-relative:text;mso-position-vertical:absolute;mso-position-vertical-relative:text;v-text-anchor:middle" o:gfxdata="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" fillcolor="#5b9bd5 [3204]" strokecolor="#1f4d78 [1604]" strokeweight="1pt">
+              <v:oval w14:anchorId="38524632" id="Oval 26" o:spid="_x0000_s1026" style="position:absolute;margin-left:367.8pt;margin-top:7.45pt;width:78pt;height:60.6pt;z-index:251700224;visibility:visible;mso-wrap-style:square;mso-wrap-distance-left:9pt;mso-wrap-distance-top:0;mso-wrap-distance-right:9pt;mso-wrap-distance-bottom:0;mso-position-horizontal:absolute;mso-position-horizontal-relative:text;mso-position-vertical:absolute;mso-position-vertical-relative:text;v-text-anchor:middle" o:gfxdata="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" fillcolor="#5b9bd5 [3204]" strokecolor="#1f4d78 [1604]" strokeweight="1pt">
                 <v:stroke joinstyle="miter"/>
               </v:oval>
             </w:pict>
@@ -2828,7 +2535,7 @@
         <mc:AlternateContent>
           <mc:Choice Requires="wps">
             <w:drawing>
-              <wp:anchor distT="0" distB="0" distL="114300" distR="114300" simplePos="0" relativeHeight="251696128" behindDoc="0" locked="0" layoutInCell="1" allowOverlap="1" wp14:anchorId="6CA32C08" wp14:editId="4ADD249E">
+              <wp:anchor distT="0" distB="0" distL="114300" distR="114300" simplePos="0" relativeHeight="251696128" behindDoc="0" locked="0" layoutInCell="1" allowOverlap="1" wp14:anchorId="614ACD2B" wp14:editId="0DADC477">
                 <wp:simplePos x="0" y="0"/>
                 <wp:positionH relativeFrom="column">
                   <wp:posOffset>2842260</wp:posOffset>
@@ -2899,7 +2606,7 @@
         <mc:AlternateContent>
           <mc:Choice Requires="wps">
             <w:drawing>
-              <wp:anchor distT="0" distB="0" distL="114300" distR="114300" simplePos="0" relativeHeight="251698176" behindDoc="0" locked="0" layoutInCell="1" allowOverlap="1" wp14:anchorId="20D2A907" wp14:editId="4CAB2D09">
+              <wp:anchor distT="0" distB="0" distL="114300" distR="114300" simplePos="0" relativeHeight="251698176" behindDoc="0" locked="0" layoutInCell="1" allowOverlap="1" wp14:anchorId="6283F20E" wp14:editId="7AE9DF18">
                 <wp:simplePos x="0" y="0"/>
                 <wp:positionH relativeFrom="column">
                   <wp:posOffset>2819400</wp:posOffset>
@@ -2945,19 +2652,7 @@
                               <w:rPr>
                                 <w:lang w:val="en-US"/>
                               </w:rPr>
-                              <w:t xml:space="preserve">Input </w:t>
-                            </w:r>
-                            <w:r>
-                              <w:rPr>
-                                <w:lang w:val="en-US"/>
-                              </w:rPr>
-                              <w:t>Estructura</w:t>
-                            </w:r>
-                            <w:r>
-                              <w:rPr>
-                                <w:lang w:val="en-US"/>
-                              </w:rPr>
-                              <w:t>.txt</w:t>
+                              <w:t>Input Estructura.txt</w:t>
                             </w:r>
                           </w:p>
                         </w:txbxContent>
@@ -2982,7 +2677,11 @@
           </mc:Choice>
           <mc:Fallback>
             <w:pict>
-              <v:shape w14:anchorId="20D2A907" id="Text Box 25" o:spid="_x0000_s1033" type="#_x0000_t202" style="position:absolute;margin-left:222pt;margin-top:11.65pt;width:77.4pt;height:35.4pt;z-index:251698176;visibility:visible;mso-wrap-style:square;mso-width-percent:0;mso-height-percent:0;mso-wrap-distance-left:9pt;mso-wrap-distance-top:0;mso-wrap-distance-right:9pt;mso-wrap-distance-bottom:0;mso-position-horizontal:absolute;mso-position-horizontal-relative:text;mso-position-vertical:absolute;mso-position-vertical-relative:text;mso-width-percent:0;mso-height-percent:0;mso-width-relative:margin;mso-height-relative:margin;v-text-anchor:top" o:gfxdata="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" fillcolor="white [3201]" strokeweight=".5pt">
+              <v:shapetype w14:anchorId="6283F20E" id="_x0000_t202" coordsize="21600,21600" o:spt="202" path="m,l,21600r21600,l21600,xe">
+                <v:stroke joinstyle="miter"/>
+                <v:path gradientshapeok="t" o:connecttype="rect"/>
+              </v:shapetype>
+              <v:shape id="Text Box 25" o:spid="_x0000_s1033" type="#_x0000_t202" style="position:absolute;margin-left:222pt;margin-top:11.65pt;width:77.4pt;height:35.4pt;z-index:251698176;visibility:visible;mso-wrap-style:square;mso-width-percent:0;mso-height-percent:0;mso-wrap-distance-left:9pt;mso-wrap-distance-top:0;mso-wrap-distance-right:9pt;mso-wrap-distance-bottom:0;mso-position-horizontal:absolute;mso-position-horizontal-relative:text;mso-position-vertical:absolute;mso-position-vertical-relative:text;mso-width-percent:0;mso-height-percent:0;mso-width-relative:margin;mso-height-relative:margin;v-text-anchor:top" o:gfxdata="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" fillcolor="white [3201]" strokeweight=".5pt">
                 <v:textbox>
                   <w:txbxContent>
                     <w:p>
@@ -2995,19 +2694,7 @@
                         <w:rPr>
                           <w:lang w:val="en-US"/>
                         </w:rPr>
-                        <w:t xml:space="preserve">Input </w:t>
-                      </w:r>
-                      <w:r>
-                        <w:rPr>
-                          <w:lang w:val="en-US"/>
-                        </w:rPr>
-                        <w:t>Estructura</w:t>
-                      </w:r>
-                      <w:r>
-                        <w:rPr>
-                          <w:lang w:val="en-US"/>
-                        </w:rPr>
-                        <w:t>.txt</w:t>
+                        <w:t>Input Estructura.txt</w:t>
                       </w:r>
                     </w:p>
                   </w:txbxContent>
@@ -3027,7 +2714,7 @@
         <mc:AlternateContent>
           <mc:Choice Requires="wps">
             <w:drawing>
-              <wp:anchor distT="0" distB="0" distL="114300" distR="114300" simplePos="0" relativeHeight="251704320" behindDoc="0" locked="0" layoutInCell="1" allowOverlap="1">
+              <wp:anchor distT="0" distB="0" distL="114300" distR="114300" simplePos="0" relativeHeight="251704320" behindDoc="0" locked="0" layoutInCell="1" allowOverlap="1" wp14:anchorId="79209E04" wp14:editId="735AFADB">
                 <wp:simplePos x="0" y="0"/>
                 <wp:positionH relativeFrom="column">
                   <wp:posOffset>3840480</wp:posOffset>
@@ -3079,7 +2766,11 @@
           </mc:Choice>
           <mc:Fallback>
             <w:pict>
-              <v:shape w14:anchorId="1C787569" id="Straight Arrow Connector 29" o:spid="_x0000_s1026" type="#_x0000_t32" style="position:absolute;margin-left:302.4pt;margin-top:7.15pt;width:64.8pt;height:3.6pt;z-index:251704320;visibility:visible;mso-wrap-style:square;mso-wrap-distance-left:9pt;mso-wrap-distance-top:0;mso-wrap-distance-right:9pt;mso-wrap-distance-bottom:0;mso-position-horizontal:absolute;mso-position-horizontal-relative:text;mso-position-vertical:absolute;mso-position-vertical-relative:text" o:gfxdata="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" strokecolor="#5b9bd5 [3204]" strokeweight=".5pt">
+              <v:shapetype w14:anchorId="1E94818B" id="_x0000_t32" coordsize="21600,21600" o:spt="32" o:oned="t" path="m,l21600,21600e" filled="f">
+                <v:path arrowok="t" fillok="f" o:connecttype="none"/>
+                <o:lock v:ext="edit" shapetype="t"/>
+              </v:shapetype>
+              <v:shape id="Straight Arrow Connector 29" o:spid="_x0000_s1026" type="#_x0000_t32" style="position:absolute;margin-left:302.4pt;margin-top:7.15pt;width:64.8pt;height:3.6pt;z-index:251704320;visibility:visible;mso-wrap-style:square;mso-wrap-distance-left:9pt;mso-wrap-distance-top:0;mso-wrap-distance-right:9pt;mso-wrap-distance-bottom:0;mso-position-horizontal:absolute;mso-position-horizontal-relative:text;mso-position-vertical:absolute;mso-position-vertical-relative:text" o:gfxdata="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" strokecolor="#5b9bd5 [3204]" strokeweight=".5pt">
                 <v:stroke endarrow="block" joinstyle="miter"/>
               </v:shape>
             </w:pict>
@@ -3094,7 +2785,7 @@
         <mc:AlternateContent>
           <mc:Choice Requires="wps">
             <w:drawing>
-              <wp:anchor distT="0" distB="0" distL="114300" distR="114300" simplePos="0" relativeHeight="251702272" behindDoc="0" locked="0" layoutInCell="1" allowOverlap="1" wp14:anchorId="3820DDA0" wp14:editId="5FE30656">
+              <wp:anchor distT="0" distB="0" distL="114300" distR="114300" simplePos="0" relativeHeight="251702272" behindDoc="0" locked="0" layoutInCell="1" allowOverlap="1" wp14:anchorId="0456AA0F" wp14:editId="0BC6B6BA">
                 <wp:simplePos x="0" y="0"/>
                 <wp:positionH relativeFrom="column">
                   <wp:posOffset>4846320</wp:posOffset>
@@ -3190,968 +2881,859 @@
       </w:r>
     </w:p>
     <w:p/>
+    <w:p>
+      <w:r>
+        <w:rPr>
+          <w:noProof/>
+          <w:lang w:eastAsia="es-GT"/>
+        </w:rPr>
+        <mc:AlternateContent>
+          <mc:Choice Requires="wps">
+            <w:drawing>
+              <wp:anchor distT="0" distB="0" distL="114300" distR="114300" simplePos="0" relativeHeight="251709440" behindDoc="0" locked="0" layoutInCell="1" allowOverlap="1">
+                <wp:simplePos x="0" y="0"/>
+                <wp:positionH relativeFrom="column">
+                  <wp:posOffset>5006340</wp:posOffset>
+                </wp:positionH>
+                <wp:positionV relativeFrom="paragraph">
+                  <wp:posOffset>25400</wp:posOffset>
+                </wp:positionV>
+                <wp:extent cx="91440" cy="541020"/>
+                <wp:effectExtent l="57150" t="0" r="22860" b="49530"/>
+                <wp:wrapNone/>
+                <wp:docPr id="32" name="Straight Arrow Connector 32"/>
+                <wp:cNvGraphicFramePr/>
+                <a:graphic xmlns:a="http://schemas.openxmlformats.org/drawingml/2006/main">
+                  <a:graphicData uri="http://schemas.microsoft.com/office/word/2010/wordprocessingShape">
+                    <wps:wsp>
+                      <wps:cNvCnPr/>
+                      <wps:spPr>
+                        <a:xfrm flipH="1">
+                          <a:off x="0" y="0"/>
+                          <a:ext cx="91440" cy="541020"/>
+                        </a:xfrm>
+                        <a:prstGeom prst="straightConnector1">
+                          <a:avLst/>
+                        </a:prstGeom>
+                        <a:ln>
+                          <a:tailEnd type="triangle"/>
+                        </a:ln>
+                      </wps:spPr>
+                      <wps:style>
+                        <a:lnRef idx="1">
+                          <a:schemeClr val="accent1"/>
+                        </a:lnRef>
+                        <a:fillRef idx="0">
+                          <a:schemeClr val="accent1"/>
+                        </a:fillRef>
+                        <a:effectRef idx="0">
+                          <a:schemeClr val="accent1"/>
+                        </a:effectRef>
+                        <a:fontRef idx="minor">
+                          <a:schemeClr val="tx1"/>
+                        </a:fontRef>
+                      </wps:style>
+                      <wps:bodyPr/>
+                    </wps:wsp>
+                  </a:graphicData>
+                </a:graphic>
+              </wp:anchor>
+            </w:drawing>
+          </mc:Choice>
+          <mc:Fallback>
+            <w:pict>
+              <v:shape w14:anchorId="2F31FB2A" id="Straight Arrow Connector 32" o:spid="_x0000_s1026" type="#_x0000_t32" style="position:absolute;margin-left:394.2pt;margin-top:2pt;width:7.2pt;height:42.6pt;flip:x;z-index:251709440;visibility:visible;mso-wrap-style:square;mso-wrap-distance-left:9pt;mso-wrap-distance-top:0;mso-wrap-distance-right:9pt;mso-wrap-distance-bottom:0;mso-position-horizontal:absolute;mso-position-horizontal-relative:text;mso-position-vertical:absolute;mso-position-vertical-relative:text" o:gfxdata="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" strokecolor="#5b9bd5 [3204]" strokeweight=".5pt">
+                <v:stroke endarrow="block" joinstyle="miter"/>
+              </v:shape>
+            </w:pict>
+          </mc:Fallback>
+        </mc:AlternateContent>
+      </w:r>
+    </w:p>
+    <w:p/>
+    <w:p>
+      <w:r>
+        <w:rPr>
+          <w:noProof/>
+          <w:lang w:eastAsia="es-GT"/>
+        </w:rPr>
+        <mc:AlternateContent>
+          <mc:Choice Requires="wps">
+            <w:drawing>
+              <wp:anchor distT="0" distB="0" distL="114300" distR="114300" simplePos="0" relativeHeight="251708416" behindDoc="0" locked="0" layoutInCell="1" allowOverlap="1" wp14:anchorId="1B76AAE8" wp14:editId="328749B8">
+                <wp:simplePos x="0" y="0"/>
+                <wp:positionH relativeFrom="column">
+                  <wp:posOffset>4549140</wp:posOffset>
+                </wp:positionH>
+                <wp:positionV relativeFrom="paragraph">
+                  <wp:posOffset>167640</wp:posOffset>
+                </wp:positionV>
+                <wp:extent cx="982980" cy="449580"/>
+                <wp:effectExtent l="0" t="0" r="26670" b="26670"/>
+                <wp:wrapNone/>
+                <wp:docPr id="31" name="Text Box 31"/>
+                <wp:cNvGraphicFramePr/>
+                <a:graphic xmlns:a="http://schemas.openxmlformats.org/drawingml/2006/main">
+                  <a:graphicData uri="http://schemas.microsoft.com/office/word/2010/wordprocessingShape">
+                    <wps:wsp>
+                      <wps:cNvSpPr txBox="1"/>
+                      <wps:spPr>
+                        <a:xfrm>
+                          <a:off x="0" y="0"/>
+                          <a:ext cx="982980" cy="449580"/>
+                        </a:xfrm>
+                        <a:prstGeom prst="rect">
+                          <a:avLst/>
+                        </a:prstGeom>
+                        <a:solidFill>
+                          <a:schemeClr val="lt1"/>
+                        </a:solidFill>
+                        <a:ln w="6350">
+                          <a:solidFill>
+                            <a:prstClr val="black"/>
+                          </a:solidFill>
+                        </a:ln>
+                      </wps:spPr>
+                      <wps:txbx>
+                        <w:txbxContent>
+                          <w:p>
+                            <w:pPr>
+                              <w:rPr>
+                                <w:lang w:val="en-US"/>
+                              </w:rPr>
+                            </w:pPr>
+                            <w:r>
+                              <w:rPr>
+                                <w:lang w:val="en-US"/>
+                              </w:rPr>
+                              <w:t>Semantic</w:t>
+                            </w:r>
+                          </w:p>
+                        </w:txbxContent>
+                      </wps:txbx>
+                      <wps:bodyPr rot="0" spcFirstLastPara="0" vertOverflow="overflow" horzOverflow="overflow" vert="horz" wrap="square" lIns="91440" tIns="45720" rIns="91440" bIns="45720" numCol="1" spcCol="0" rtlCol="0" fromWordArt="0" anchor="t" anchorCtr="0" forceAA="0" compatLnSpc="1">
+                        <a:prstTxWarp prst="textNoShape">
+                          <a:avLst/>
+                        </a:prstTxWarp>
+                        <a:noAutofit/>
+                      </wps:bodyPr>
+                    </wps:wsp>
+                  </a:graphicData>
+                </a:graphic>
+                <wp14:sizeRelH relativeFrom="margin">
+                  <wp14:pctWidth>0</wp14:pctWidth>
+                </wp14:sizeRelH>
+                <wp14:sizeRelV relativeFrom="margin">
+                  <wp14:pctHeight>0</wp14:pctHeight>
+                </wp14:sizeRelV>
+              </wp:anchor>
+            </w:drawing>
+          </mc:Choice>
+          <mc:Fallback>
+            <w:pict>
+              <v:shape w14:anchorId="1B76AAE8" id="Text Box 31" o:spid="_x0000_s1035" type="#_x0000_t202" style="position:absolute;margin-left:358.2pt;margin-top:13.2pt;width:77.4pt;height:35.4pt;z-index:251708416;visibility:visible;mso-wrap-style:square;mso-width-percent:0;mso-height-percent:0;mso-wrap-distance-left:9pt;mso-wrap-distance-top:0;mso-wrap-distance-right:9pt;mso-wrap-distance-bottom:0;mso-position-horizontal:absolute;mso-position-horizontal-relative:text;mso-position-vertical:absolute;mso-position-vertical-relative:text;mso-width-percent:0;mso-height-percent:0;mso-width-relative:margin;mso-height-relative:margin;v-text-anchor:top" o:gfxdata="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" fillcolor="white [3201]" strokeweight=".5pt">
+                <v:textbox>
+                  <w:txbxContent>
+                    <w:p>
+                      <w:pPr>
+                        <w:rPr>
+                          <w:lang w:val="en-US"/>
+                        </w:rPr>
+                      </w:pPr>
+                      <w:r>
+                        <w:rPr>
+                          <w:lang w:val="en-US"/>
+                        </w:rPr>
+                        <w:t>Semantic</w:t>
+                      </w:r>
+                    </w:p>
+                  </w:txbxContent>
+                </v:textbox>
+              </v:shape>
+            </w:pict>
+          </mc:Fallback>
+        </mc:AlternateContent>
+      </w:r>
+      <w:r>
+        <w:rPr>
+          <w:noProof/>
+          <w:lang w:eastAsia="es-GT"/>
+        </w:rPr>
+        <mc:AlternateContent>
+          <mc:Choice Requires="wps">
+            <w:drawing>
+              <wp:anchor distT="0" distB="0" distL="114300" distR="114300" simplePos="0" relativeHeight="251706368" behindDoc="0" locked="0" layoutInCell="1" allowOverlap="1" wp14:anchorId="6097C956" wp14:editId="3A13D3D7">
+                <wp:simplePos x="0" y="0"/>
+                <wp:positionH relativeFrom="column">
+                  <wp:posOffset>4541520</wp:posOffset>
+                </wp:positionH>
+                <wp:positionV relativeFrom="paragraph">
+                  <wp:posOffset>10160</wp:posOffset>
+                </wp:positionV>
+                <wp:extent cx="990600" cy="769620"/>
+                <wp:effectExtent l="0" t="0" r="19050" b="11430"/>
+                <wp:wrapNone/>
+                <wp:docPr id="30" name="Oval 30"/>
+                <wp:cNvGraphicFramePr/>
+                <a:graphic xmlns:a="http://schemas.openxmlformats.org/drawingml/2006/main">
+                  <a:graphicData uri="http://schemas.microsoft.com/office/word/2010/wordprocessingShape">
+                    <wps:wsp>
+                      <wps:cNvSpPr/>
+                      <wps:spPr>
+                        <a:xfrm>
+                          <a:off x="0" y="0"/>
+                          <a:ext cx="990600" cy="769620"/>
+                        </a:xfrm>
+                        <a:prstGeom prst="ellipse">
+                          <a:avLst/>
+                        </a:prstGeom>
+                      </wps:spPr>
+                      <wps:style>
+                        <a:lnRef idx="2">
+                          <a:schemeClr val="accent1">
+                            <a:shade val="50000"/>
+                          </a:schemeClr>
+                        </a:lnRef>
+                        <a:fillRef idx="1">
+                          <a:schemeClr val="accent1"/>
+                        </a:fillRef>
+                        <a:effectRef idx="0">
+                          <a:schemeClr val="accent1"/>
+                        </a:effectRef>
+                        <a:fontRef idx="minor">
+                          <a:schemeClr val="lt1"/>
+                        </a:fontRef>
+                      </wps:style>
+                      <wps:bodyPr rot="0" spcFirstLastPara="0" vertOverflow="overflow" horzOverflow="overflow" vert="horz" wrap="square" lIns="91440" tIns="45720" rIns="91440" bIns="45720" numCol="1" spcCol="0" rtlCol="0" fromWordArt="0" anchor="ctr" anchorCtr="0" forceAA="0" compatLnSpc="1">
+                        <a:prstTxWarp prst="textNoShape">
+                          <a:avLst/>
+                        </a:prstTxWarp>
+                        <a:noAutofit/>
+                      </wps:bodyPr>
+                    </wps:wsp>
+                  </a:graphicData>
+                </a:graphic>
+              </wp:anchor>
+            </w:drawing>
+          </mc:Choice>
+          <mc:Fallback>
+            <w:pict>
+              <v:oval w14:anchorId="4A97AD47" id="Oval 30" o:spid="_x0000_s1026" style="position:absolute;margin-left:357.6pt;margin-top:.8pt;width:78pt;height:60.6pt;z-index:251706368;visibility:visible;mso-wrap-style:square;mso-wrap-distance-left:9pt;mso-wrap-distance-top:0;mso-wrap-distance-right:9pt;mso-wrap-distance-bottom:0;mso-position-horizontal:absolute;mso-position-horizontal-relative:text;mso-position-vertical:absolute;mso-position-vertical-relative:text;v-text-anchor:middle" o:gfxdata="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" fillcolor="#5b9bd5 [3204]" strokecolor="#1f4d78 [1604]" strokeweight="1pt">
+                <v:stroke joinstyle="miter"/>
+              </v:oval>
+            </w:pict>
+          </mc:Fallback>
+        </mc:AlternateContent>
+      </w:r>
+    </w:p>
+    <w:p/>
+    <w:p/>
+    <w:p/>
+    <w:p/>
+    <w:p/>
+    <w:p>
+      <w:pPr>
+        <w:rPr>
+          <w:b/>
+        </w:rPr>
+      </w:pPr>
+      <w:r>
+        <w:rPr>
+          <w:b/>
+        </w:rPr>
+        <w:t>Descripción de módulos</w:t>
+      </w:r>
+    </w:p>
+    <w:p>
+      <w:pPr>
+        <w:pStyle w:val="ListParagraph"/>
+        <w:numPr>
+          <w:ilvl w:val="0"/>
+          <w:numId w:val="1"/>
+        </w:numPr>
+      </w:pPr>
+      <w:r>
+        <w:t>Compiler: Este módulo tiene por objetivo manejar los demás módulos dentro del compilador, este módulo depende del input que el usuario ingrese en la terminal, este se encuentra en la carpeta de Compiler, a su vez todos los archivos en cada carpeta se encuentran implementados en el módulo.</w:t>
+      </w:r>
+    </w:p>
+    <w:p/>
+    <w:p>
+      <w:pPr>
+        <w:pStyle w:val="ListParagraph"/>
+        <w:numPr>
+          <w:ilvl w:val="0"/>
+          <w:numId w:val="1"/>
+        </w:numPr>
+      </w:pPr>
+      <w:r>
+        <w:t>Input regex: Este módulo simplemente sirve de input, controlado por la librería “iostream” de C/C++, aquí el usuario define las expresiones regulares que el scanner pasara a interpretar.</w:t>
+      </w:r>
+    </w:p>
+    <w:p>
+      <w:pPr>
+        <w:pStyle w:val="ListParagraph"/>
+      </w:pPr>
+    </w:p>
+    <w:p>
+      <w:pPr>
+        <w:pStyle w:val="ListParagraph"/>
+        <w:numPr>
+          <w:ilvl w:val="0"/>
+          <w:numId w:val="1"/>
+        </w:numPr>
+      </w:pPr>
+      <w:r>
+        <w:t>Grafos: Este archivo es el output de Scanner, aca están los grafos codificados para el lexer.</w:t>
+      </w:r>
+    </w:p>
+    <w:p>
+      <w:pPr>
+        <w:pStyle w:val="ListParagraph"/>
+      </w:pPr>
+    </w:p>
+    <w:p>
+      <w:pPr>
+        <w:pStyle w:val="ListParagraph"/>
+        <w:numPr>
+          <w:ilvl w:val="0"/>
+          <w:numId w:val="1"/>
+        </w:numPr>
+      </w:pPr>
+      <w:r>
+        <w:t>Lexer: Acá se recibe por input los grafos y el código.txt donde simplemente en base a los grafos definidos así tokenizara o tirara error.</w:t>
+      </w:r>
+    </w:p>
+    <w:p>
+      <w:pPr>
+        <w:pStyle w:val="ListParagraph"/>
+      </w:pPr>
+    </w:p>
+    <w:p>
+      <w:pPr>
+        <w:pStyle w:val="ListParagraph"/>
+        <w:numPr>
+          <w:ilvl w:val="0"/>
+          <w:numId w:val="1"/>
+        </w:numPr>
+      </w:pPr>
+      <w:r>
+        <w:t>Código: En este archivo el usuario simplemente escribe lo que quiere programar.</w:t>
+      </w:r>
+    </w:p>
+    <w:p>
+      <w:pPr>
+        <w:pStyle w:val="ListParagraph"/>
+      </w:pPr>
+    </w:p>
+    <w:p>
+      <w:pPr>
+        <w:pStyle w:val="ListParagraph"/>
+        <w:numPr>
+          <w:ilvl w:val="0"/>
+          <w:numId w:val="1"/>
+        </w:numPr>
+      </w:pPr>
+      <w:r>
+        <w:t>Scanner: Aca simplemente se interpretan las expresiones regulares y se exporta a un .txt los grafos creados.</w:t>
+      </w:r>
+    </w:p>
+    <w:p>
+      <w:pPr>
+        <w:pStyle w:val="ListParagraph"/>
+      </w:pPr>
+    </w:p>
+    <w:p>
+      <w:pPr>
+        <w:pStyle w:val="ListParagraph"/>
+        <w:numPr>
+          <w:ilvl w:val="0"/>
+          <w:numId w:val="1"/>
+        </w:numPr>
+      </w:pPr>
+      <w:r>
+        <w:t>Tokens: En el último modulo simplemente se muestran errores y tokens.</w:t>
+      </w:r>
+    </w:p>
+    <w:p>
+      <w:pPr>
+        <w:pStyle w:val="ListParagraph"/>
+      </w:pPr>
+    </w:p>
+    <w:p>
+      <w:pPr>
+        <w:pStyle w:val="ListParagraph"/>
+        <w:numPr>
+          <w:ilvl w:val="0"/>
+          <w:numId w:val="1"/>
+        </w:numPr>
+      </w:pPr>
+      <w:r>
+        <w:t>Input Estructura: Archivo donde el usuario define la gramática de su lenguaje de programación</w:t>
+      </w:r>
+    </w:p>
+    <w:p>
+      <w:pPr>
+        <w:pStyle w:val="ListParagraph"/>
+      </w:pPr>
+    </w:p>
+    <w:p>
+      <w:pPr>
+        <w:pStyle w:val="ListParagraph"/>
+        <w:numPr>
+          <w:ilvl w:val="0"/>
+          <w:numId w:val="1"/>
+        </w:numPr>
+      </w:pPr>
+      <w:r>
+        <w:t>AST: El árbol donde el usuario podrá visualizar su código jerarquizado.</w:t>
+      </w:r>
+    </w:p>
+    <w:p>
+      <w:pPr>
+        <w:pStyle w:val="ListParagraph"/>
+      </w:pPr>
+    </w:p>
+    <w:p>
+      <w:pPr>
+        <w:pStyle w:val="ListParagraph"/>
+        <w:numPr>
+          <w:ilvl w:val="0"/>
+          <w:numId w:val="1"/>
+        </w:numPr>
+      </w:pPr>
+      <w:r>
+        <w:t>Semantic: Modulo donde simplemente se recorre el AST en busca de errores semánticos.</w:t>
+      </w:r>
+    </w:p>
+    <w:p>
+      <w:pPr>
+        <w:pStyle w:val="ListParagraph"/>
+      </w:pPr>
+    </w:p>
+    <w:p>
+      <w:pPr>
+        <w:pStyle w:val="ListParagraph"/>
+      </w:pPr>
+    </w:p>
+    <w:p>
+      <w:pPr>
+        <w:rPr>
+          <w:b/>
+        </w:rPr>
+      </w:pPr>
+      <w:r>
+        <w:rPr>
+          <w:b/>
+        </w:rPr>
+        <w:t>Funciones:</w:t>
+      </w:r>
+    </w:p>
+    <w:p>
+      <w:pPr>
+        <w:pStyle w:val="ListParagraph"/>
+        <w:numPr>
+          <w:ilvl w:val="0"/>
+          <w:numId w:val="1"/>
+        </w:numPr>
+      </w:pPr>
+      <w:r>
+        <w:t>Compiler:</w:t>
+      </w:r>
+    </w:p>
+    <w:p>
+      <w:pPr>
+        <w:pStyle w:val="ListParagraph"/>
+        <w:numPr>
+          <w:ilvl w:val="1"/>
+          <w:numId w:val="1"/>
+        </w:numPr>
+      </w:pPr>
+      <w:r>
+        <w:t>Main(): Se controla todo el compilador</w:t>
+      </w:r>
+    </w:p>
+    <w:p>
+      <w:pPr>
+        <w:pStyle w:val="ListParagraph"/>
+        <w:numPr>
+          <w:ilvl w:val="0"/>
+          <w:numId w:val="1"/>
+        </w:numPr>
+      </w:pPr>
+      <w:r>
+        <w:t>Scanner:</w:t>
+      </w:r>
+    </w:p>
+    <w:p>
+      <w:pPr>
+        <w:pStyle w:val="ListParagraph"/>
+        <w:numPr>
+          <w:ilvl w:val="1"/>
+          <w:numId w:val="1"/>
+        </w:numPr>
+      </w:pPr>
+      <w:r>
+        <w:t>Scanner(): Corazon del programa, aquí se controla la creación y exportación de grafos</w:t>
+      </w:r>
+    </w:p>
+    <w:p>
+      <w:pPr>
+        <w:pStyle w:val="ListParagraph"/>
+        <w:numPr>
+          <w:ilvl w:val="1"/>
+          <w:numId w:val="1"/>
+        </w:numPr>
+      </w:pPr>
+      <w:r>
+        <w:t>Casos(): Se analiza carácter por carácter del regex para discriminar y crear nfa</w:t>
+      </w:r>
+    </w:p>
+    <w:p>
+      <w:pPr>
+        <w:pStyle w:val="ListParagraph"/>
+        <w:numPr>
+          <w:ilvl w:val="1"/>
+          <w:numId w:val="1"/>
+        </w:numPr>
+      </w:pPr>
+      <w:r>
+        <w:t>Parentesis(): Se analizan paréntesis para anticiparse a eventualidades</w:t>
+      </w:r>
+    </w:p>
+    <w:p>
+      <w:pPr>
+        <w:pStyle w:val="ListParagraph"/>
+        <w:numPr>
+          <w:ilvl w:val="1"/>
+          <w:numId w:val="1"/>
+        </w:numPr>
+      </w:pPr>
+      <w:r>
+        <w:t>Asterisco(): Hace la función de * o ? según sea necesario.</w:t>
+      </w:r>
+    </w:p>
+    <w:p>
+      <w:pPr>
+        <w:pStyle w:val="ListParagraph"/>
+        <w:numPr>
+          <w:ilvl w:val="1"/>
+          <w:numId w:val="1"/>
+        </w:numPr>
+      </w:pPr>
+      <w:r>
+        <w:t>Transform(): Recibe el nfa y lo transforma a dfa y exporta.</w:t>
+      </w:r>
+    </w:p>
+    <w:p>
+      <w:pPr>
+        <w:pStyle w:val="ListParagraph"/>
+        <w:numPr>
+          <w:ilvl w:val="0"/>
+          <w:numId w:val="1"/>
+        </w:numPr>
+      </w:pPr>
+      <w:r>
+        <w:lastRenderedPageBreak/>
+        <w:t>Lexer:</w:t>
+      </w:r>
+    </w:p>
+    <w:p>
+      <w:pPr>
+        <w:pStyle w:val="ListParagraph"/>
+        <w:numPr>
+          <w:ilvl w:val="1"/>
+          <w:numId w:val="1"/>
+        </w:numPr>
+      </w:pPr>
+      <w:r>
+        <w:t>Lexer(): Controla el tema de tokenizacion y discriminación de input.</w:t>
+      </w:r>
+    </w:p>
+    <w:p>
+      <w:pPr>
+        <w:pStyle w:val="ListParagraph"/>
+        <w:numPr>
+          <w:ilvl w:val="1"/>
+          <w:numId w:val="1"/>
+        </w:numPr>
+      </w:pPr>
+      <w:r>
+        <w:t>Crear(): Recibe los grafos del scanner y los guarda en variables.</w:t>
+      </w:r>
+    </w:p>
+    <w:p>
+      <w:pPr>
+        <w:pStyle w:val="ListParagraph"/>
+        <w:numPr>
+          <w:ilvl w:val="1"/>
+          <w:numId w:val="1"/>
+        </w:numPr>
+      </w:pPr>
+      <w:r>
+        <w:t>Punteros(): Con los punteros se verifica información en base al input de código para mostrar errores o tokenizar.</w:t>
+      </w:r>
+    </w:p>
+    <w:p>
+      <w:pPr>
+        <w:pStyle w:val="ListParagraph"/>
+        <w:numPr>
+          <w:ilvl w:val="0"/>
+          <w:numId w:val="1"/>
+        </w:numPr>
+      </w:pPr>
+      <w:r>
+        <w:t>Parser:</w:t>
+      </w:r>
+    </w:p>
+    <w:p>
+      <w:pPr>
+        <w:pStyle w:val="ListParagraph"/>
+        <w:numPr>
+          <w:ilvl w:val="1"/>
+          <w:numId w:val="1"/>
+        </w:numPr>
+      </w:pPr>
+      <w:r>
+        <w:t>Parser(): Controla el tema de la creación del grafo de estados, gramática y tokens.</w:t>
+      </w:r>
+    </w:p>
+    <w:p>
+      <w:pPr>
+        <w:pStyle w:val="ListParagraph"/>
+        <w:numPr>
+          <w:ilvl w:val="1"/>
+          <w:numId w:val="1"/>
+        </w:numPr>
+        <w:rPr>
+          <w:lang w:val="en-US"/>
+        </w:rPr>
+      </w:pPr>
+      <w:r>
+        <w:rPr>
+          <w:lang w:val="en-US"/>
+        </w:rPr>
+        <w:t xml:space="preserve">Check(): Hash table para no </w:t>
+      </w:r>
+      <w:r>
+        <w:rPr>
+          <w:lang w:val="en-US"/>
+        </w:rPr>
+        <w:t>terminals.</w:t>
+      </w:r>
+    </w:p>
+    <w:p>
+      <w:pPr>
+        <w:pStyle w:val="ListParagraph"/>
+        <w:numPr>
+          <w:ilvl w:val="1"/>
+          <w:numId w:val="1"/>
+        </w:numPr>
+      </w:pPr>
+      <w:r>
+        <w:t>Search(): Donde se buscan los simbolos de apertura en los tokens</w:t>
+      </w:r>
+      <w:r>
+        <w:t>.</w:t>
+      </w:r>
+    </w:p>
+    <w:p>
+      <w:pPr>
+        <w:pStyle w:val="ListParagraph"/>
+        <w:numPr>
+          <w:ilvl w:val="1"/>
+          <w:numId w:val="1"/>
+        </w:numPr>
+      </w:pPr>
+      <w:r>
+        <w:t>Search2(): Donde se buscan los símbolos de cierre en los tokens.</w:t>
+      </w:r>
+    </w:p>
+    <w:p>
+      <w:pPr>
+        <w:pStyle w:val="ListParagraph"/>
+        <w:numPr>
+          <w:ilvl w:val="1"/>
+          <w:numId w:val="1"/>
+        </w:numPr>
+      </w:pPr>
+      <w:r>
+        <w:t>Sum(): Aplica la función de + o * a los tokens que se vean afectados por la misma.</w:t>
+      </w:r>
+    </w:p>
+    <w:p>
+      <w:pPr>
+        <w:pStyle w:val="ListParagraph"/>
+        <w:numPr>
+          <w:ilvl w:val="1"/>
+          <w:numId w:val="1"/>
+        </w:numPr>
+      </w:pPr>
+      <w:r>
+        <w:t>Braces(): Aplica la función de las llaves que es la de agrupar o insertar lo agrupado.</w:t>
+      </w:r>
+    </w:p>
+    <w:p>
+      <w:pPr>
+        <w:pStyle w:val="ListParagraph"/>
+        <w:numPr>
+          <w:ilvl w:val="1"/>
+          <w:numId w:val="1"/>
+        </w:numPr>
+      </w:pPr>
+      <w:r>
+        <w:t>Simbology(): Una función para insertar los datos de decaf y poder trabajar con la simbología con un switch case para poder afectar la gramática por lo mismo.</w:t>
+      </w:r>
+    </w:p>
+    <w:p>
+      <w:pPr>
+        <w:pStyle w:val="ListParagraph"/>
+        <w:numPr>
+          <w:ilvl w:val="1"/>
+          <w:numId w:val="1"/>
+        </w:numPr>
+      </w:pPr>
+      <w:r>
+        <w:t>ToDo(): Función donde simplemente vamos separando los símbolos de los tokens en la gramática.</w:t>
+      </w:r>
+    </w:p>
+    <w:p>
+      <w:pPr>
+        <w:pStyle w:val="ListParagraph"/>
+        <w:numPr>
+          <w:ilvl w:val="1"/>
+          <w:numId w:val="1"/>
+        </w:numPr>
+      </w:pPr>
+      <w:r>
+        <w:t>WordKey(): Hash table para los tokens de la linkedlist.</w:t>
+      </w:r>
+    </w:p>
+    <w:p>
+      <w:pPr>
+        <w:pStyle w:val="ListParagraph"/>
+        <w:numPr>
+          <w:ilvl w:val="1"/>
+          <w:numId w:val="1"/>
+        </w:numPr>
+      </w:pPr>
+      <w:r>
+        <w:t>Read(): Esta función es para ir creando el AST en base al input del usuario</w:t>
+      </w:r>
+    </w:p>
+    <w:p>
+      <w:pPr>
+        <w:pStyle w:val="ListParagraph"/>
+        <w:numPr>
+          <w:ilvl w:val="1"/>
+          <w:numId w:val="1"/>
+        </w:numPr>
+      </w:pPr>
+      <w:r>
+        <w:t>Action(): Función recursiva donde se va comparando el input del usuario con el grafo de estados y en base a lo mismo se hace reduce, shift o goto, accept o error.</w:t>
+      </w:r>
+    </w:p>
+    <w:p>
+      <w:pPr>
+        <w:pStyle w:val="ListParagraph"/>
+        <w:numPr>
+          <w:ilvl w:val="1"/>
+          <w:numId w:val="1"/>
+        </w:numPr>
+      </w:pPr>
+      <w:r>
+        <w:t>Printtree(): Función donde simplemente mostramos el árbol en la terminal y en el html para tener una mejor vista.</w:t>
+      </w:r>
+    </w:p>
+    <w:p>
+      <w:pPr>
+        <w:pStyle w:val="ListParagraph"/>
+        <w:numPr>
+          <w:ilvl w:val="0"/>
+          <w:numId w:val="1"/>
+        </w:numPr>
+      </w:pPr>
+      <w:r>
+        <w:t>Semantic:</w:t>
+      </w:r>
+    </w:p>
+    <w:p>
+      <w:pPr>
+        <w:pStyle w:val="ListParagraph"/>
+        <w:numPr>
+          <w:ilvl w:val="1"/>
+          <w:numId w:val="1"/>
+        </w:numPr>
+      </w:pPr>
+      <w:r>
+        <w:t>Semantic(): Funcion que maneja las demás funciones y muestra errores o accepts.</w:t>
+      </w:r>
+    </w:p>
+    <w:p>
+      <w:pPr>
+        <w:pStyle w:val="ListParagraph"/>
+        <w:numPr>
+          <w:ilvl w:val="1"/>
+          <w:numId w:val="1"/>
+        </w:numPr>
+      </w:pPr>
+      <w:r>
+        <w:t>Typecheck(): Funcion donde simplemente se revisa el tipo de variables y que las operaciones sean las debidas.</w:t>
+      </w:r>
+    </w:p>
+    <w:p>
+      <w:pPr>
+        <w:pStyle w:val="ListParagraph"/>
+        <w:numPr>
+          <w:ilvl w:val="1"/>
+          <w:numId w:val="1"/>
+        </w:numPr>
+      </w:pPr>
+      <w:r>
+        <w:t>Mostraarbol(): Funcion donde nuevamente volvemos a mostrar el árbol solo que con las anotaciones de tipo</w:t>
+      </w:r>
+    </w:p>
+    <w:p>
+      <w:pPr>
+        <w:pStyle w:val="ListParagraph"/>
+        <w:numPr>
+          <w:ilvl w:val="1"/>
+          <w:numId w:val="1"/>
+        </w:numPr>
+      </w:pPr>
+      <w:r>
+        <w:t>Uniqueness(): Funcion donde se revisa que las variables sean declaradas y llamadas como debe ser y que sean únicas o accesibles.</w:t>
+      </w:r>
+    </w:p>
+    <w:p>
+      <w:pPr>
+        <w:pStyle w:val="ListParagraph"/>
+        <w:numPr>
+          <w:ilvl w:val="1"/>
+          <w:numId w:val="1"/>
+        </w:numPr>
+      </w:pPr>
+      <w:r>
+        <w:t>Posibilities(): Funcion donde revisa que las operaciones entre variables sean validas</w:t>
+      </w:r>
+    </w:p>
+    <w:p>
+      <w:pPr>
+        <w:pStyle w:val="ListParagraph"/>
+        <w:numPr>
+          <w:ilvl w:val="1"/>
+          <w:numId w:val="1"/>
+        </w:numPr>
+      </w:pPr>
+      <w:r>
+        <w:t>Searchstack(): Funcion donde simplemente se va buscando en el stack para cada scope en el código para las variables.</w:t>
+      </w:r>
+    </w:p>
     <w:p/>
     <w:p/>
     <w:p/>
     <w:p/>
     <w:p/>
     <w:p/>
-    <w:p/>
-    <w:p/>
-    <w:p>
-      <w:pPr>
-        <w:rPr>
-          <w:b/>
-        </w:rPr>
-      </w:pPr>
-      <w:r>
-        <w:rPr>
-          <w:b/>
-        </w:rPr>
-        <w:lastRenderedPageBreak/>
-        <w:t>Descripción de módulos</w:t>
-      </w:r>
-    </w:p>
-    <w:p>
-      <w:pPr>
-        <w:pStyle w:val="ListParagraph"/>
-        <w:numPr>
-          <w:ilvl w:val="0"/>
-          <w:numId w:val="1"/>
-        </w:numPr>
-      </w:pPr>
-      <w:proofErr w:type="spellStart"/>
-      <w:r>
-        <w:t>Compiler</w:t>
-      </w:r>
-      <w:proofErr w:type="spellEnd"/>
-      <w:r>
-        <w:t xml:space="preserve">: Este módulo tiene por objetivo manejar los demás módulos dentro del compilador, este módulo depende del input que el usuario ingrese en la terminal, este se encuentra en la carpeta de </w:t>
-      </w:r>
-      <w:proofErr w:type="spellStart"/>
-      <w:r>
-        <w:t>Compiler</w:t>
-      </w:r>
-      <w:proofErr w:type="spellEnd"/>
-      <w:r>
-        <w:t>, a su vez todos los archivos en cada carpeta se encuentran implementados en el módulo.</w:t>
-      </w:r>
-    </w:p>
-    <w:p/>
-    <w:p>
-      <w:pPr>
-        <w:pStyle w:val="ListParagraph"/>
-        <w:numPr>
-          <w:ilvl w:val="0"/>
-          <w:numId w:val="1"/>
-        </w:numPr>
-      </w:pPr>
-      <w:r>
-        <w:t xml:space="preserve">Input </w:t>
-      </w:r>
-      <w:proofErr w:type="spellStart"/>
-      <w:r>
-        <w:t>regex</w:t>
-      </w:r>
-      <w:proofErr w:type="spellEnd"/>
-      <w:r>
-        <w:t>: Este módulo simplemente sirve de input, controlado por la librería “</w:t>
-      </w:r>
-      <w:proofErr w:type="spellStart"/>
-      <w:r>
-        <w:t>iostream</w:t>
-      </w:r>
-      <w:proofErr w:type="spellEnd"/>
-      <w:r>
-        <w:t>” de C/C++, aquí el usuario define las expresiones regulares que el scanner pasara a interpretar.</w:t>
-      </w:r>
-    </w:p>
-    <w:p>
-      <w:pPr>
-        <w:pStyle w:val="ListParagraph"/>
-      </w:pPr>
-    </w:p>
-    <w:p>
-      <w:pPr>
-        <w:pStyle w:val="ListParagraph"/>
-        <w:numPr>
-          <w:ilvl w:val="0"/>
-          <w:numId w:val="1"/>
-        </w:numPr>
-      </w:pPr>
-      <w:r>
-        <w:t xml:space="preserve">Grafos: Este archivo es el output de Scanner, </w:t>
-      </w:r>
-      <w:proofErr w:type="spellStart"/>
-      <w:r>
-        <w:t>aca</w:t>
-      </w:r>
-      <w:proofErr w:type="spellEnd"/>
-      <w:r>
-        <w:t xml:space="preserve"> están los grafos codificados para el </w:t>
-      </w:r>
-      <w:proofErr w:type="spellStart"/>
-      <w:r>
-        <w:t>lexer</w:t>
-      </w:r>
-      <w:proofErr w:type="spellEnd"/>
-      <w:r>
-        <w:t>.</w:t>
-      </w:r>
-    </w:p>
-    <w:p>
-      <w:pPr>
-        <w:pStyle w:val="ListParagraph"/>
-      </w:pPr>
-    </w:p>
-    <w:p>
-      <w:pPr>
-        <w:pStyle w:val="ListParagraph"/>
-        <w:numPr>
-          <w:ilvl w:val="0"/>
-          <w:numId w:val="1"/>
-        </w:numPr>
-      </w:pPr>
-      <w:proofErr w:type="spellStart"/>
-      <w:r>
-        <w:t>Lexer</w:t>
-      </w:r>
-      <w:proofErr w:type="spellEnd"/>
-      <w:r>
-        <w:t xml:space="preserve">: Acá se recibe por input los grafos y el código.txt donde simplemente en base a los grafos definidos así </w:t>
-      </w:r>
-      <w:proofErr w:type="spellStart"/>
-      <w:r>
-        <w:t>tokenizara</w:t>
-      </w:r>
-      <w:proofErr w:type="spellEnd"/>
-      <w:r>
-        <w:t xml:space="preserve"> o tirara error.</w:t>
-      </w:r>
-    </w:p>
-    <w:p>
-      <w:pPr>
-        <w:pStyle w:val="ListParagraph"/>
-      </w:pPr>
-    </w:p>
-    <w:p>
-      <w:pPr>
-        <w:pStyle w:val="ListParagraph"/>
-        <w:numPr>
-          <w:ilvl w:val="0"/>
-          <w:numId w:val="1"/>
-        </w:numPr>
-      </w:pPr>
-      <w:r>
-        <w:t>Código: En este archivo el usuario simplemente escribe lo que quiere programar.</w:t>
-      </w:r>
-    </w:p>
-    <w:p>
-      <w:pPr>
-        <w:pStyle w:val="ListParagraph"/>
-      </w:pPr>
-    </w:p>
-    <w:p>
-      <w:pPr>
-        <w:pStyle w:val="ListParagraph"/>
-        <w:numPr>
-          <w:ilvl w:val="0"/>
-          <w:numId w:val="1"/>
-        </w:numPr>
-      </w:pPr>
-      <w:r>
-        <w:t xml:space="preserve">Scanner: </w:t>
-      </w:r>
-      <w:proofErr w:type="spellStart"/>
-      <w:r>
-        <w:t>Aca</w:t>
-      </w:r>
-      <w:proofErr w:type="spellEnd"/>
-      <w:r>
-        <w:t xml:space="preserve"> simplemente se interpretan las expresiones regulares y se exporta a un .</w:t>
-      </w:r>
-      <w:proofErr w:type="spellStart"/>
-      <w:r>
-        <w:t>txt</w:t>
-      </w:r>
-      <w:proofErr w:type="spellEnd"/>
-      <w:r>
-        <w:t xml:space="preserve"> los grafos creados.</w:t>
-      </w:r>
-    </w:p>
-    <w:p>
-      <w:pPr>
-        <w:pStyle w:val="ListParagraph"/>
-      </w:pPr>
-    </w:p>
-    <w:p>
-      <w:pPr>
-        <w:pStyle w:val="ListParagraph"/>
-        <w:numPr>
-          <w:ilvl w:val="0"/>
-          <w:numId w:val="1"/>
-        </w:numPr>
-      </w:pPr>
-      <w:proofErr w:type="spellStart"/>
-      <w:r>
-        <w:t>Tokens</w:t>
-      </w:r>
-      <w:proofErr w:type="spellEnd"/>
-      <w:r>
-        <w:t xml:space="preserve">: En el último modulo simplemente se muestran errores y </w:t>
-      </w:r>
-      <w:proofErr w:type="spellStart"/>
-      <w:r>
-        <w:t>tokens</w:t>
-      </w:r>
-      <w:proofErr w:type="spellEnd"/>
-      <w:r>
-        <w:t>.</w:t>
-      </w:r>
-    </w:p>
-    <w:p>
-      <w:pPr>
-        <w:pStyle w:val="ListParagraph"/>
-      </w:pPr>
-    </w:p>
-    <w:p>
-      <w:pPr>
-        <w:pStyle w:val="ListParagraph"/>
-        <w:numPr>
-          <w:ilvl w:val="0"/>
-          <w:numId w:val="1"/>
-        </w:numPr>
-      </w:pPr>
-      <w:r>
-        <w:t>Input Estructura: Archivo donde el usuario define la gramática de su lenguaje de programación</w:t>
-      </w:r>
-    </w:p>
-    <w:p>
-      <w:pPr>
-        <w:pStyle w:val="ListParagraph"/>
-      </w:pPr>
-    </w:p>
-    <w:p>
-      <w:pPr>
-        <w:pStyle w:val="ListParagraph"/>
-        <w:numPr>
-          <w:ilvl w:val="0"/>
-          <w:numId w:val="1"/>
-        </w:numPr>
-      </w:pPr>
-      <w:r>
-        <w:t>AST: El árbol donde el usuario podrá visualizar su código jerarquizado.</w:t>
-      </w:r>
-    </w:p>
-    <w:p>
-      <w:pPr>
-        <w:pStyle w:val="ListParagraph"/>
-      </w:pPr>
-    </w:p>
-    <w:p>
-      <w:pPr>
-        <w:pStyle w:val="ListParagraph"/>
-      </w:pPr>
-    </w:p>
-    <w:p>
-      <w:pPr>
-        <w:rPr>
-          <w:b/>
-        </w:rPr>
-      </w:pPr>
-      <w:r>
-        <w:rPr>
-          <w:b/>
-        </w:rPr>
-        <w:t>Funciones:</w:t>
-      </w:r>
-    </w:p>
-    <w:p>
-      <w:pPr>
-        <w:pStyle w:val="ListParagraph"/>
-        <w:numPr>
-          <w:ilvl w:val="0"/>
-          <w:numId w:val="1"/>
-        </w:numPr>
-      </w:pPr>
-      <w:proofErr w:type="spellStart"/>
-      <w:r>
-        <w:t>Compiler</w:t>
-      </w:r>
-      <w:proofErr w:type="spellEnd"/>
-      <w:r>
-        <w:t>:</w:t>
-      </w:r>
-    </w:p>
-    <w:p>
-      <w:pPr>
-        <w:pStyle w:val="ListParagraph"/>
-        <w:numPr>
-          <w:ilvl w:val="1"/>
-          <w:numId w:val="1"/>
-        </w:numPr>
-      </w:pPr>
-      <w:proofErr w:type="spellStart"/>
-      <w:proofErr w:type="gramStart"/>
-      <w:r>
-        <w:t>Main</w:t>
-      </w:r>
-      <w:proofErr w:type="spellEnd"/>
-      <w:r>
-        <w:t>(</w:t>
-      </w:r>
-      <w:proofErr w:type="gramEnd"/>
-      <w:r>
-        <w:t>): Se controla todo el compilador</w:t>
-      </w:r>
-    </w:p>
-    <w:p>
-      <w:pPr>
-        <w:pStyle w:val="ListParagraph"/>
-        <w:numPr>
-          <w:ilvl w:val="0"/>
-          <w:numId w:val="1"/>
-        </w:numPr>
-      </w:pPr>
-      <w:r>
-        <w:t>Scanner:</w:t>
-      </w:r>
-    </w:p>
-    <w:p>
-      <w:pPr>
-        <w:pStyle w:val="ListParagraph"/>
-        <w:numPr>
-          <w:ilvl w:val="1"/>
-          <w:numId w:val="1"/>
-        </w:numPr>
-      </w:pPr>
-      <w:proofErr w:type="gramStart"/>
-      <w:r>
-        <w:t>Scanner(</w:t>
-      </w:r>
-      <w:proofErr w:type="gramEnd"/>
-      <w:r>
-        <w:t xml:space="preserve">): </w:t>
-      </w:r>
-      <w:proofErr w:type="spellStart"/>
-      <w:r>
-        <w:t>Corazon</w:t>
-      </w:r>
-      <w:proofErr w:type="spellEnd"/>
-      <w:r>
-        <w:t xml:space="preserve"> del programa, aquí se controla la creación y exportación de grafos</w:t>
-      </w:r>
-    </w:p>
-    <w:p>
-      <w:pPr>
-        <w:pStyle w:val="ListParagraph"/>
-        <w:numPr>
-          <w:ilvl w:val="1"/>
-          <w:numId w:val="1"/>
-        </w:numPr>
-      </w:pPr>
-      <w:proofErr w:type="gramStart"/>
-      <w:r>
-        <w:t>Casos(</w:t>
-      </w:r>
-      <w:proofErr w:type="gramEnd"/>
-      <w:r>
-        <w:t xml:space="preserve">): Se analiza carácter por carácter del </w:t>
-      </w:r>
-      <w:proofErr w:type="spellStart"/>
-      <w:r>
-        <w:t>regex</w:t>
-      </w:r>
-      <w:proofErr w:type="spellEnd"/>
-      <w:r>
-        <w:t xml:space="preserve"> para discriminar y crear </w:t>
-      </w:r>
-      <w:proofErr w:type="spellStart"/>
-      <w:r>
-        <w:t>nfa</w:t>
-      </w:r>
-      <w:proofErr w:type="spellEnd"/>
-    </w:p>
-    <w:p>
-      <w:pPr>
-        <w:pStyle w:val="ListParagraph"/>
-        <w:numPr>
-          <w:ilvl w:val="1"/>
-          <w:numId w:val="1"/>
-        </w:numPr>
-      </w:pPr>
-      <w:proofErr w:type="spellStart"/>
-      <w:proofErr w:type="gramStart"/>
-      <w:r>
-        <w:t>Parentesis</w:t>
-      </w:r>
-      <w:proofErr w:type="spellEnd"/>
-      <w:r>
-        <w:t>(</w:t>
-      </w:r>
-      <w:proofErr w:type="gramEnd"/>
-      <w:r>
-        <w:t>): Se analizan paréntesis para anticiparse a eventualidades</w:t>
-      </w:r>
-    </w:p>
-    <w:p>
-      <w:pPr>
-        <w:pStyle w:val="ListParagraph"/>
-        <w:numPr>
-          <w:ilvl w:val="1"/>
-          <w:numId w:val="1"/>
-        </w:numPr>
-      </w:pPr>
-      <w:proofErr w:type="gramStart"/>
-      <w:r>
-        <w:t>Asterisco(</w:t>
-      </w:r>
-      <w:proofErr w:type="gramEnd"/>
-      <w:r>
-        <w:t>): Hace la función de * o ? según sea necesario.</w:t>
-      </w:r>
-    </w:p>
-    <w:p>
-      <w:pPr>
-        <w:pStyle w:val="ListParagraph"/>
-        <w:numPr>
-          <w:ilvl w:val="1"/>
-          <w:numId w:val="1"/>
-        </w:numPr>
-      </w:pPr>
-      <w:proofErr w:type="spellStart"/>
-      <w:proofErr w:type="gramStart"/>
-      <w:r>
-        <w:t>Transform</w:t>
-      </w:r>
-      <w:proofErr w:type="spellEnd"/>
-      <w:r>
-        <w:t>(</w:t>
-      </w:r>
-      <w:proofErr w:type="gramEnd"/>
-      <w:r>
-        <w:t xml:space="preserve">): Recibe el </w:t>
-      </w:r>
-      <w:proofErr w:type="spellStart"/>
-      <w:r>
-        <w:t>nfa</w:t>
-      </w:r>
-      <w:proofErr w:type="spellEnd"/>
-      <w:r>
-        <w:t xml:space="preserve"> y lo transforma a </w:t>
-      </w:r>
-      <w:proofErr w:type="spellStart"/>
-      <w:r>
-        <w:t>dfa</w:t>
-      </w:r>
-      <w:proofErr w:type="spellEnd"/>
-      <w:r>
-        <w:t xml:space="preserve"> y exporta.</w:t>
-      </w:r>
-    </w:p>
-    <w:p>
-      <w:pPr>
-        <w:pStyle w:val="ListParagraph"/>
-        <w:numPr>
-          <w:ilvl w:val="0"/>
-          <w:numId w:val="1"/>
-        </w:numPr>
-      </w:pPr>
-      <w:proofErr w:type="spellStart"/>
-      <w:r>
-        <w:t>Lexer</w:t>
-      </w:r>
-      <w:proofErr w:type="spellEnd"/>
-      <w:r>
-        <w:t>:</w:t>
-      </w:r>
-    </w:p>
-    <w:p>
-      <w:pPr>
-        <w:pStyle w:val="ListParagraph"/>
-        <w:numPr>
-          <w:ilvl w:val="1"/>
-          <w:numId w:val="1"/>
-        </w:numPr>
-      </w:pPr>
-      <w:proofErr w:type="spellStart"/>
-      <w:proofErr w:type="gramStart"/>
-      <w:r>
-        <w:t>Lexer</w:t>
-      </w:r>
-      <w:proofErr w:type="spellEnd"/>
-      <w:r>
-        <w:t>(</w:t>
-      </w:r>
-      <w:proofErr w:type="gramEnd"/>
-      <w:r>
-        <w:t xml:space="preserve">): Controla el tema de </w:t>
-      </w:r>
-      <w:proofErr w:type="spellStart"/>
-      <w:r>
-        <w:t>tokenizacion</w:t>
-      </w:r>
-      <w:proofErr w:type="spellEnd"/>
-      <w:r>
-        <w:t xml:space="preserve"> y discriminación de input.</w:t>
-      </w:r>
-    </w:p>
-    <w:p>
-      <w:pPr>
-        <w:pStyle w:val="ListParagraph"/>
-        <w:numPr>
-          <w:ilvl w:val="1"/>
-          <w:numId w:val="1"/>
-        </w:numPr>
-      </w:pPr>
-      <w:proofErr w:type="gramStart"/>
-      <w:r>
-        <w:t>Crear(</w:t>
-      </w:r>
-      <w:proofErr w:type="gramEnd"/>
-      <w:r>
-        <w:t>): Recibe los grafos del scanner y los guarda en variables.</w:t>
-      </w:r>
-    </w:p>
-    <w:p>
-      <w:pPr>
-        <w:pStyle w:val="ListParagraph"/>
-        <w:numPr>
-          <w:ilvl w:val="1"/>
-          <w:numId w:val="1"/>
-        </w:numPr>
-      </w:pPr>
-      <w:proofErr w:type="gramStart"/>
-      <w:r>
-        <w:t>Punteros(</w:t>
-      </w:r>
-      <w:proofErr w:type="gramEnd"/>
-      <w:r>
-        <w:t xml:space="preserve">): Con los punteros se verifica información en base al input de código para mostrar errores o </w:t>
-      </w:r>
-      <w:proofErr w:type="spellStart"/>
-      <w:r>
-        <w:t>tokenizar</w:t>
-      </w:r>
-      <w:proofErr w:type="spellEnd"/>
-      <w:r>
-        <w:t>.</w:t>
-      </w:r>
-    </w:p>
-    <w:p>
-      <w:pPr>
-        <w:pStyle w:val="ListParagraph"/>
-        <w:numPr>
-          <w:ilvl w:val="0"/>
-          <w:numId w:val="1"/>
-        </w:numPr>
-      </w:pPr>
-      <w:proofErr w:type="spellStart"/>
-      <w:r>
-        <w:lastRenderedPageBreak/>
-        <w:t>Parser</w:t>
-      </w:r>
-      <w:proofErr w:type="spellEnd"/>
-      <w:r>
-        <w:t>:</w:t>
-      </w:r>
-    </w:p>
-    <w:p>
-      <w:pPr>
-        <w:pStyle w:val="ListParagraph"/>
-        <w:numPr>
-          <w:ilvl w:val="1"/>
-          <w:numId w:val="1"/>
-        </w:numPr>
-      </w:pPr>
-      <w:proofErr w:type="spellStart"/>
-      <w:proofErr w:type="gramStart"/>
-      <w:r>
-        <w:t>Parser</w:t>
-      </w:r>
-      <w:proofErr w:type="spellEnd"/>
-      <w:r>
-        <w:t>(</w:t>
-      </w:r>
-      <w:proofErr w:type="gramEnd"/>
-      <w:r>
-        <w:t xml:space="preserve">): Controla el tema de la creación del grafo de estados, gramática y </w:t>
-      </w:r>
-      <w:proofErr w:type="spellStart"/>
-      <w:r>
-        <w:t>tokens</w:t>
-      </w:r>
-      <w:proofErr w:type="spellEnd"/>
-      <w:r>
-        <w:t>.</w:t>
-      </w:r>
-    </w:p>
-    <w:p>
-      <w:pPr>
-        <w:pStyle w:val="ListParagraph"/>
-        <w:numPr>
-          <w:ilvl w:val="1"/>
-          <w:numId w:val="1"/>
-        </w:numPr>
-        <w:rPr>
-          <w:lang w:val="en-US"/>
-        </w:rPr>
-      </w:pPr>
-      <w:proofErr w:type="gramStart"/>
-      <w:r>
-        <w:rPr>
-          <w:lang w:val="en-US"/>
-        </w:rPr>
-        <w:t>Check(</w:t>
-      </w:r>
-      <w:proofErr w:type="gramEnd"/>
-      <w:r>
-        <w:rPr>
-          <w:lang w:val="en-US"/>
-        </w:rPr>
-        <w:t xml:space="preserve">): Hash table para no </w:t>
-      </w:r>
-      <w:r>
-        <w:rPr>
-          <w:lang w:val="en-US"/>
-        </w:rPr>
-        <w:t>terminals.</w:t>
-      </w:r>
-    </w:p>
-    <w:p>
-      <w:pPr>
-        <w:pStyle w:val="ListParagraph"/>
-        <w:numPr>
-          <w:ilvl w:val="1"/>
-          <w:numId w:val="1"/>
-        </w:numPr>
-      </w:pPr>
-      <w:proofErr w:type="spellStart"/>
-      <w:proofErr w:type="gramStart"/>
-      <w:r>
-        <w:t>Search</w:t>
-      </w:r>
-      <w:proofErr w:type="spellEnd"/>
-      <w:r>
-        <w:t>(</w:t>
-      </w:r>
-      <w:proofErr w:type="gramEnd"/>
-      <w:r>
-        <w:t xml:space="preserve">): Donde se buscan los </w:t>
-      </w:r>
-      <w:proofErr w:type="spellStart"/>
-      <w:r>
-        <w:t>simbolos</w:t>
-      </w:r>
-      <w:proofErr w:type="spellEnd"/>
-      <w:r>
-        <w:t xml:space="preserve"> de apertura en los </w:t>
-      </w:r>
-      <w:proofErr w:type="spellStart"/>
-      <w:r>
-        <w:t>tokens</w:t>
-      </w:r>
-      <w:proofErr w:type="spellEnd"/>
-      <w:r>
-        <w:t>.</w:t>
-      </w:r>
-    </w:p>
-    <w:p>
-      <w:pPr>
-        <w:pStyle w:val="ListParagraph"/>
-        <w:numPr>
-          <w:ilvl w:val="1"/>
-          <w:numId w:val="1"/>
-        </w:numPr>
-      </w:pPr>
-      <w:r>
-        <w:t xml:space="preserve">Search2(): Donde se buscan los símbolos de cierre en los </w:t>
-      </w:r>
-      <w:proofErr w:type="spellStart"/>
-      <w:r>
-        <w:t>tokens</w:t>
-      </w:r>
-      <w:proofErr w:type="spellEnd"/>
-      <w:r>
-        <w:t>.</w:t>
-      </w:r>
-    </w:p>
-    <w:p>
-      <w:pPr>
-        <w:pStyle w:val="ListParagraph"/>
-        <w:numPr>
-          <w:ilvl w:val="1"/>
-          <w:numId w:val="1"/>
-        </w:numPr>
-      </w:pPr>
-      <w:proofErr w:type="gramStart"/>
-      <w:r>
-        <w:t>Sum(</w:t>
-      </w:r>
-      <w:proofErr w:type="gramEnd"/>
-      <w:r>
-        <w:t xml:space="preserve">): Aplica la función de + o * a los </w:t>
-      </w:r>
-      <w:proofErr w:type="spellStart"/>
-      <w:r>
-        <w:t>tokens</w:t>
-      </w:r>
-      <w:proofErr w:type="spellEnd"/>
-      <w:r>
-        <w:t xml:space="preserve"> que se vean afectados por la misma.</w:t>
-      </w:r>
-    </w:p>
-    <w:p>
-      <w:pPr>
-        <w:pStyle w:val="ListParagraph"/>
-        <w:numPr>
-          <w:ilvl w:val="1"/>
-          <w:numId w:val="1"/>
-        </w:numPr>
-      </w:pPr>
-      <w:proofErr w:type="spellStart"/>
-      <w:proofErr w:type="gramStart"/>
-      <w:r>
-        <w:t>Braces</w:t>
-      </w:r>
-      <w:proofErr w:type="spellEnd"/>
-      <w:r>
-        <w:t>(</w:t>
-      </w:r>
-      <w:proofErr w:type="gramEnd"/>
-      <w:r>
-        <w:t>): Aplica la función de las llaves que es la de agrupar o insertar lo agrupado.</w:t>
-      </w:r>
-    </w:p>
-    <w:p>
-      <w:pPr>
-        <w:pStyle w:val="ListParagraph"/>
-        <w:numPr>
-          <w:ilvl w:val="1"/>
-          <w:numId w:val="1"/>
-        </w:numPr>
-      </w:pPr>
-      <w:proofErr w:type="spellStart"/>
-      <w:proofErr w:type="gramStart"/>
-      <w:r>
-        <w:t>Simbology</w:t>
-      </w:r>
-      <w:proofErr w:type="spellEnd"/>
-      <w:r>
-        <w:t>(</w:t>
-      </w:r>
-      <w:proofErr w:type="gramEnd"/>
-      <w:r>
-        <w:t xml:space="preserve">): Una función para insertar los datos de </w:t>
-      </w:r>
-      <w:proofErr w:type="spellStart"/>
-      <w:r>
-        <w:t>decaf</w:t>
-      </w:r>
-      <w:proofErr w:type="spellEnd"/>
-      <w:r>
-        <w:t xml:space="preserve"> y poder trabajar con la simbología con un </w:t>
-      </w:r>
-      <w:proofErr w:type="spellStart"/>
-      <w:r>
-        <w:t>switch</w:t>
-      </w:r>
-      <w:proofErr w:type="spellEnd"/>
-      <w:r>
-        <w:t xml:space="preserve"> case para poder afectar la gramática por lo mismo.</w:t>
-      </w:r>
-    </w:p>
-    <w:p>
-      <w:pPr>
-        <w:pStyle w:val="ListParagraph"/>
-        <w:numPr>
-          <w:ilvl w:val="1"/>
-          <w:numId w:val="1"/>
-        </w:numPr>
-      </w:pPr>
-      <w:proofErr w:type="spellStart"/>
-      <w:proofErr w:type="gramStart"/>
-      <w:r>
-        <w:t>ToDo</w:t>
-      </w:r>
-      <w:proofErr w:type="spellEnd"/>
-      <w:r>
-        <w:t>(</w:t>
-      </w:r>
-      <w:proofErr w:type="gramEnd"/>
-      <w:r>
-        <w:t xml:space="preserve">): Función donde simplemente vamos separando los símbolos de los </w:t>
-      </w:r>
-      <w:proofErr w:type="spellStart"/>
-      <w:r>
-        <w:t>tokens</w:t>
-      </w:r>
-      <w:proofErr w:type="spellEnd"/>
-      <w:r>
-        <w:t xml:space="preserve"> en la gramática.</w:t>
-      </w:r>
-    </w:p>
-    <w:p>
-      <w:pPr>
-        <w:pStyle w:val="ListParagraph"/>
-        <w:numPr>
-          <w:ilvl w:val="1"/>
-          <w:numId w:val="1"/>
-        </w:numPr>
-      </w:pPr>
-      <w:proofErr w:type="spellStart"/>
-      <w:proofErr w:type="gramStart"/>
-      <w:r>
-        <w:t>WordKey</w:t>
-      </w:r>
-      <w:proofErr w:type="spellEnd"/>
-      <w:r>
-        <w:t>(</w:t>
-      </w:r>
-      <w:proofErr w:type="gramEnd"/>
-      <w:r>
-        <w:t xml:space="preserve">): Hash </w:t>
-      </w:r>
-      <w:proofErr w:type="spellStart"/>
-      <w:r>
-        <w:t>table</w:t>
-      </w:r>
-      <w:proofErr w:type="spellEnd"/>
-      <w:r>
-        <w:t xml:space="preserve"> para los </w:t>
-      </w:r>
-      <w:proofErr w:type="spellStart"/>
-      <w:r>
-        <w:t>tokens</w:t>
-      </w:r>
-      <w:proofErr w:type="spellEnd"/>
-      <w:r>
-        <w:t xml:space="preserve"> de la </w:t>
-      </w:r>
-      <w:proofErr w:type="spellStart"/>
-      <w:r>
-        <w:t>linkedlist</w:t>
-      </w:r>
-      <w:proofErr w:type="spellEnd"/>
-      <w:r>
-        <w:t>.</w:t>
-      </w:r>
-    </w:p>
-    <w:p>
-      <w:pPr>
-        <w:pStyle w:val="ListParagraph"/>
-        <w:numPr>
-          <w:ilvl w:val="1"/>
-          <w:numId w:val="1"/>
-        </w:numPr>
-      </w:pPr>
-      <w:proofErr w:type="spellStart"/>
-      <w:proofErr w:type="gramStart"/>
-      <w:r>
-        <w:t>Read</w:t>
-      </w:r>
-      <w:proofErr w:type="spellEnd"/>
-      <w:r>
-        <w:t>(</w:t>
-      </w:r>
-      <w:proofErr w:type="gramEnd"/>
-      <w:r>
-        <w:t>): Esta función es para ir creando el AST en base al input del usuario</w:t>
-      </w:r>
-    </w:p>
-    <w:p>
-      <w:pPr>
-        <w:pStyle w:val="ListParagraph"/>
-        <w:numPr>
-          <w:ilvl w:val="1"/>
-          <w:numId w:val="1"/>
-        </w:numPr>
-      </w:pPr>
-      <w:proofErr w:type="spellStart"/>
-      <w:proofErr w:type="gramStart"/>
-      <w:r>
-        <w:t>Action</w:t>
-      </w:r>
-      <w:proofErr w:type="spellEnd"/>
-      <w:r>
-        <w:t>(</w:t>
-      </w:r>
-      <w:proofErr w:type="gramEnd"/>
-      <w:r>
-        <w:t xml:space="preserve">): Función recursiva donde se va comparando el input del usuario con el grafo de estados y en base a lo mismo se hace reduce, </w:t>
-      </w:r>
-      <w:proofErr w:type="spellStart"/>
-      <w:r>
-        <w:t>shift</w:t>
-      </w:r>
-      <w:proofErr w:type="spellEnd"/>
-      <w:r>
-        <w:t xml:space="preserve"> o </w:t>
-      </w:r>
-      <w:proofErr w:type="spellStart"/>
-      <w:r>
-        <w:t>goto</w:t>
-      </w:r>
-      <w:proofErr w:type="spellEnd"/>
-      <w:r>
-        <w:t xml:space="preserve">, </w:t>
-      </w:r>
-      <w:proofErr w:type="spellStart"/>
-      <w:r>
-        <w:t>accept</w:t>
-      </w:r>
-      <w:proofErr w:type="spellEnd"/>
-      <w:r>
-        <w:t xml:space="preserve"> o error.</w:t>
-      </w:r>
-    </w:p>
-    <w:p>
-      <w:pPr>
-        <w:pStyle w:val="ListParagraph"/>
-        <w:numPr>
-          <w:ilvl w:val="1"/>
-          <w:numId w:val="1"/>
-        </w:numPr>
-      </w:pPr>
-      <w:proofErr w:type="spellStart"/>
-      <w:proofErr w:type="gramStart"/>
-      <w:r>
-        <w:t>Printtree</w:t>
-      </w:r>
-      <w:proofErr w:type="spellEnd"/>
-      <w:r>
-        <w:t>(</w:t>
-      </w:r>
-      <w:proofErr w:type="gramEnd"/>
-      <w:r>
-        <w:t xml:space="preserve">): Función donde simplemente mostramos el árbol en la terminal y en el </w:t>
-      </w:r>
-      <w:proofErr w:type="spellStart"/>
-      <w:r>
-        <w:t>html</w:t>
-      </w:r>
-      <w:proofErr w:type="spellEnd"/>
-      <w:r>
-        <w:t xml:space="preserve"> para tener una mejor vista.</w:t>
-      </w:r>
-    </w:p>
-    <w:p/>
-    <w:p/>
-    <w:p/>
-    <w:p/>
-    <w:p/>
-    <w:p/>
-    <w:p/>
-    <w:p/>
-    <w:p/>
-    <w:p/>
-    <w:p/>
-    <w:p/>
-    <w:p/>
-    <w:p/>
-    <w:p/>
-    <w:p/>
-    <w:p/>
     <w:p>
       <w:pPr>
         <w:jc w:val="center"/>
@@ -4174,62 +3756,32 @@
     </w:p>
     <w:p>
       <w:r>
-        <w:t xml:space="preserve">Un scanner cumple la función de traductor en este caso véase de un </w:t>
-      </w:r>
-      <w:proofErr w:type="spellStart"/>
-      <w:r>
-        <w:t>regex</w:t>
-      </w:r>
-      <w:proofErr w:type="spellEnd"/>
-      <w:r>
-        <w:t xml:space="preserve"> a grafos para poder traducir código de programación, esto lo hace algo potente e interesante sin embargo es algo trabajoso y requiere tiempo.</w:t>
+        <w:t>Un scanner cumple la función de traductor en este caso véase de un regex a grafos para poder traducir código de programación, esto lo hace algo potente e interesante sin embargo es algo trabajoso y requiere tiempo.</w:t>
       </w:r>
     </w:p>
     <w:p/>
     <w:p>
       <w:r>
-        <w:t xml:space="preserve">El </w:t>
-      </w:r>
-      <w:proofErr w:type="spellStart"/>
-      <w:r>
-        <w:t>parser</w:t>
-      </w:r>
-      <w:proofErr w:type="spellEnd"/>
-      <w:r>
-        <w:t xml:space="preserve"> es algo fundamental dentro de un compilador porque es donde tenemos la información jerarquizada y guardada ordenadamente y su aplicación para traducción de lenguajes y verificación a nivel sintáctico y semántico es algo que no puede dejarse olvidado.</w:t>
+        <w:t>El parser es algo fundamental dentro de un compilador porque es donde tenemos la información jerarquizada y guardada ordenadamente y su aplicación para traducción de lenguajes y verificación a nivel sintáctico y semántico es algo que no puede dejarse olvidado.</w:t>
       </w:r>
     </w:p>
     <w:p/>
     <w:p>
       <w:r>
+        <w:t>El análisis semántico pese a que ya no es tan complicado como un parser o un lexer representa el ultimo verificador para que nuestro código pueda ser exportado correctamente y al menos en opinión propia también representa una pieza fundamental en un compilador o en un traductor.</w:t>
+      </w:r>
+    </w:p>
+    <w:p/>
+    <w:p>
+      <w:r>
         <w:t xml:space="preserve">Por </w:t>
       </w:r>
-      <w:proofErr w:type="gramStart"/>
-      <w:r>
-        <w:t>último</w:t>
-      </w:r>
-      <w:proofErr w:type="gramEnd"/>
-      <w:r>
-        <w:t xml:space="preserve"> se puede concluir que a partir del </w:t>
-      </w:r>
-      <w:proofErr w:type="spellStart"/>
-      <w:r>
-        <w:t>Lexer</w:t>
-      </w:r>
-      <w:proofErr w:type="spellEnd"/>
-      <w:r>
-        <w:t xml:space="preserve"> y el </w:t>
-      </w:r>
-      <w:proofErr w:type="spellStart"/>
-      <w:r>
-        <w:t>Parser</w:t>
-      </w:r>
-      <w:proofErr w:type="spellEnd"/>
-      <w:r>
-        <w:t xml:space="preserve"> la traducción de un lenguaje y verificación del mismo no es un proceso sencillo y es bastante trabajoso sin embargo es algo fundamental para poder ir aprendiendo y creciendo como ingenieros.</w:t>
-      </w:r>
-      <w:bookmarkStart w:id="0" w:name="_GoBack"/>
-      <w:bookmarkEnd w:id="0"/>
+      <w:r>
+        <w:t>último,</w:t>
+      </w:r>
+      <w:r>
+        <w:t xml:space="preserve"> se puede concluir que a partir del Lexer y el Parser la traducción de un lenguaje y verificación del mismo no es un proceso sencillo y es bastante trabajoso sin embargo es algo fundamental para poder ir aprendiendo y creciendo como ingenieros.</w:t>
+      </w:r>
     </w:p>
     <w:p/>
     <w:sectPr>

</xml_diff>